<commit_message>
Update HCS Spec Rev2.0 V1.0-Editing.docx
</commit_message>
<xml_diff>
--- a/HCS Spec Rev2.0 V1.0-Editing.docx
+++ b/HCS Spec Rev2.0 V1.0-Editing.docx
@@ -12,41 +12,41 @@
         <w:ind w:left="432"/>
         <w:jc w:val="center"/>
         <w:rPr>
+          <w:rFonts w:ascii="Segoe UI" w:hAnsi="Segoe UI" w:cs="Segoe UI"/>
+        </w:rPr>
+      </w:pPr>
+      <w:bookmarkStart w:id="0" w:name="_Toc530843097"/>
+      <w:r>
+        <w:rPr>
+          <w:rFonts w:ascii="Segoe UI" w:hAnsi="Segoe UI" w:cs="Segoe UI"/>
+        </w:rPr>
+        <w:t>HCS</w:t>
+      </w:r>
+      <w:r>
+        <w:rPr>
+          <w:rFonts w:ascii="Segoe UI" w:hAnsi="Segoe UI" w:cs="Segoe UI"/>
+        </w:rPr>
+        <w:t xml:space="preserve"> V2.0</w:t>
+      </w:r>
+      <w:r>
+        <w:rPr>
           <w:rFonts w:ascii="Segoe UI" w:hAnsi="Segoe UI" w:cs="Segoe UI" w:hint="eastAsia"/>
         </w:rPr>
-      </w:pPr>
-      <w:bookmarkStart w:id="0" w:name="_Toc493533124"/>
+        <w:t>规格书</w:t>
+      </w:r>
+      <w:r>
+        <w:rPr>
+          <w:rFonts w:ascii="Segoe UI" w:hAnsi="Segoe UI" w:cs="Segoe UI" w:hint="eastAsia"/>
+        </w:rPr>
+        <w:t xml:space="preserve"> </w:t>
+      </w:r>
       <w:r>
         <w:rPr>
           <w:rFonts w:ascii="Segoe UI" w:hAnsi="Segoe UI" w:cs="Segoe UI"/>
         </w:rPr>
-        <w:t>HCS</w:t>
+        <w:t>V1.0</w:t>
       </w:r>
       <w:bookmarkEnd w:id="0"/>
-      <w:r>
-        <w:rPr>
-          <w:rFonts w:ascii="Segoe UI" w:hAnsi="Segoe UI" w:cs="Segoe UI"/>
-        </w:rPr>
-        <w:t xml:space="preserve"> V2.0</w:t>
-      </w:r>
-      <w:r>
-        <w:rPr>
-          <w:rFonts w:ascii="Segoe UI" w:hAnsi="Segoe UI" w:cs="Segoe UI" w:hint="eastAsia"/>
-        </w:rPr>
-        <w:t>规格书</w:t>
-      </w:r>
-      <w:r>
-        <w:rPr>
-          <w:rFonts w:ascii="Segoe UI" w:hAnsi="Segoe UI" w:cs="Segoe UI" w:hint="eastAsia"/>
-        </w:rPr>
-        <w:t xml:space="preserve"> </w:t>
-      </w:r>
-      <w:r>
-        <w:rPr>
-          <w:rFonts w:ascii="Segoe UI" w:hAnsi="Segoe UI" w:cs="Segoe UI"/>
-        </w:rPr>
-        <w:t>V1.0</w:t>
-      </w:r>
     </w:p>
     <w:p>
       <w:pPr>
@@ -527,7 +527,6 @@
               <w:tab w:val="right" w:leader="dot" w:pos="8296"/>
             </w:tabs>
             <w:rPr>
-              <w:rFonts w:ascii="Segoe UI" w:hAnsi="Segoe UI" w:cs="Segoe UI"/>
               <w:noProof/>
             </w:rPr>
           </w:pPr>
@@ -549,14 +548,14 @@
             </w:rPr>
             <w:fldChar w:fldCharType="separate"/>
           </w:r>
-          <w:hyperlink w:anchor="_Toc493533124" w:history="1">
+          <w:hyperlink w:anchor="_Toc530843097" w:history="1">
             <w:r>
               <w:rPr>
                 <w:rStyle w:val="af1"/>
                 <w:rFonts w:ascii="Segoe UI" w:hAnsi="Segoe UI" w:cs="Segoe UI"/>
                 <w:noProof/>
               </w:rPr>
-              <w:t xml:space="preserve">NS1000A </w:t>
+              <w:t>HCS V2.0</w:t>
             </w:r>
             <w:r>
               <w:rPr>
@@ -572,11 +571,10 @@
                 <w:rFonts w:ascii="Segoe UI" w:hAnsi="Segoe UI" w:cs="Segoe UI"/>
                 <w:noProof/>
               </w:rPr>
-              <w:t xml:space="preserve"> V0.40</w:t>
-            </w:r>
-            <w:r>
-              <w:rPr>
-                <w:rFonts w:ascii="Segoe UI" w:hAnsi="Segoe UI" w:cs="Segoe UI"/>
+              <w:t xml:space="preserve"> V1.0</w:t>
+            </w:r>
+            <w:r>
+              <w:rPr>
                 <w:noProof/>
                 <w:webHidden/>
               </w:rPr>
@@ -584,7 +582,6 @@
             </w:r>
             <w:r>
               <w:rPr>
-                <w:rFonts w:ascii="Segoe UI" w:hAnsi="Segoe UI" w:cs="Segoe UI"/>
                 <w:noProof/>
                 <w:webHidden/>
               </w:rPr>
@@ -592,22 +589,19 @@
             </w:r>
             <w:r>
               <w:rPr>
-                <w:rFonts w:ascii="Segoe UI" w:hAnsi="Segoe UI" w:cs="Segoe UI"/>
                 <w:noProof/>
                 <w:webHidden/>
               </w:rPr>
-              <w:instrText xml:space="preserve"> PAGEREF _Toc493533124 \h </w:instrText>
-            </w:r>
-            <w:r>
-              <w:rPr>
-                <w:rFonts w:ascii="Segoe UI" w:hAnsi="Segoe UI" w:cs="Segoe UI"/>
+              <w:instrText xml:space="preserve"> PAGEREF _Toc530843097 \h </w:instrText>
+            </w:r>
+            <w:r>
+              <w:rPr>
                 <w:noProof/>
                 <w:webHidden/>
               </w:rPr>
             </w:r>
             <w:r>
               <w:rPr>
-                <w:rFonts w:ascii="Segoe UI" w:hAnsi="Segoe UI" w:cs="Segoe UI"/>
                 <w:noProof/>
                 <w:webHidden/>
               </w:rPr>
@@ -615,7 +609,6 @@
             </w:r>
             <w:r>
               <w:rPr>
-                <w:rFonts w:ascii="Segoe UI" w:hAnsi="Segoe UI" w:cs="Segoe UI"/>
                 <w:noProof/>
                 <w:webHidden/>
               </w:rPr>
@@ -623,7 +616,6 @@
             </w:r>
             <w:r>
               <w:rPr>
-                <w:rFonts w:ascii="Segoe UI" w:hAnsi="Segoe UI" w:cs="Segoe UI"/>
                 <w:noProof/>
                 <w:webHidden/>
               </w:rPr>
@@ -639,11 +631,10 @@
               <w:tab w:val="right" w:leader="dot" w:pos="8296"/>
             </w:tabs>
             <w:rPr>
-              <w:rFonts w:ascii="Segoe UI" w:hAnsi="Segoe UI" w:cs="Segoe UI"/>
               <w:noProof/>
             </w:rPr>
           </w:pPr>
-          <w:hyperlink w:anchor="_Toc493533125" w:history="1">
+          <w:hyperlink w:anchor="_Toc530843098" w:history="1">
             <w:r>
               <w:rPr>
                 <w:rStyle w:val="af1"/>
@@ -654,7 +645,6 @@
             </w:r>
             <w:r>
               <w:rPr>
-                <w:rFonts w:ascii="Segoe UI" w:hAnsi="Segoe UI" w:cs="Segoe UI"/>
                 <w:noProof/>
               </w:rPr>
               <w:tab/>
@@ -669,7 +659,6 @@
             </w:r>
             <w:r>
               <w:rPr>
-                <w:rFonts w:ascii="Segoe UI" w:hAnsi="Segoe UI" w:cs="Segoe UI"/>
                 <w:noProof/>
                 <w:webHidden/>
               </w:rPr>
@@ -677,7 +666,6 @@
             </w:r>
             <w:r>
               <w:rPr>
-                <w:rFonts w:ascii="Segoe UI" w:hAnsi="Segoe UI" w:cs="Segoe UI"/>
                 <w:noProof/>
                 <w:webHidden/>
               </w:rPr>
@@ -685,22 +673,19 @@
             </w:r>
             <w:r>
               <w:rPr>
-                <w:rFonts w:ascii="Segoe UI" w:hAnsi="Segoe UI" w:cs="Segoe UI"/>
                 <w:noProof/>
                 <w:webHidden/>
               </w:rPr>
-              <w:instrText xml:space="preserve"> PAGEREF _Toc493533125 \h </w:instrText>
-            </w:r>
-            <w:r>
-              <w:rPr>
-                <w:rFonts w:ascii="Segoe UI" w:hAnsi="Segoe UI" w:cs="Segoe UI"/>
+              <w:instrText xml:space="preserve"> PAGEREF _Toc530843098 \h </w:instrText>
+            </w:r>
+            <w:r>
+              <w:rPr>
                 <w:noProof/>
                 <w:webHidden/>
               </w:rPr>
             </w:r>
             <w:r>
               <w:rPr>
-                <w:rFonts w:ascii="Segoe UI" w:hAnsi="Segoe UI" w:cs="Segoe UI"/>
                 <w:noProof/>
                 <w:webHidden/>
               </w:rPr>
@@ -708,15 +693,13 @@
             </w:r>
             <w:r>
               <w:rPr>
-                <w:rFonts w:ascii="Segoe UI" w:hAnsi="Segoe UI" w:cs="Segoe UI"/>
                 <w:noProof/>
                 <w:webHidden/>
               </w:rPr>
-              <w:t>2</w:t>
-            </w:r>
-            <w:r>
-              <w:rPr>
-                <w:rFonts w:ascii="Segoe UI" w:hAnsi="Segoe UI" w:cs="Segoe UI"/>
+              <w:t>3</w:t>
+            </w:r>
+            <w:r>
+              <w:rPr>
                 <w:noProof/>
                 <w:webHidden/>
               </w:rPr>
@@ -732,11 +715,10 @@
               <w:tab w:val="right" w:leader="dot" w:pos="8296"/>
             </w:tabs>
             <w:rPr>
-              <w:rFonts w:ascii="Segoe UI" w:hAnsi="Segoe UI" w:cs="Segoe UI"/>
               <w:noProof/>
             </w:rPr>
           </w:pPr>
-          <w:hyperlink w:anchor="_Toc493533126" w:history="1">
+          <w:hyperlink w:anchor="_Toc530843099" w:history="1">
             <w:r>
               <w:rPr>
                 <w:rStyle w:val="af1"/>
@@ -747,7 +729,6 @@
             </w:r>
             <w:r>
               <w:rPr>
-                <w:rFonts w:ascii="Segoe UI" w:hAnsi="Segoe UI" w:cs="Segoe UI"/>
                 <w:noProof/>
               </w:rPr>
               <w:tab/>
@@ -758,11 +739,10 @@
                 <w:rFonts w:ascii="Segoe UI" w:hAnsi="Segoe UI" w:cs="Segoe UI"/>
                 <w:noProof/>
               </w:rPr>
-              <w:t>特性</w:t>
-            </w:r>
-            <w:r>
-              <w:rPr>
-                <w:rFonts w:ascii="Segoe UI" w:hAnsi="Segoe UI" w:cs="Segoe UI"/>
+              <w:t>系统组成</w:t>
+            </w:r>
+            <w:r>
+              <w:rPr>
                 <w:noProof/>
                 <w:webHidden/>
               </w:rPr>
@@ -770,7 +750,6 @@
             </w:r>
             <w:r>
               <w:rPr>
-                <w:rFonts w:ascii="Segoe UI" w:hAnsi="Segoe UI" w:cs="Segoe UI"/>
                 <w:noProof/>
                 <w:webHidden/>
               </w:rPr>
@@ -778,22 +757,19 @@
             </w:r>
             <w:r>
               <w:rPr>
-                <w:rFonts w:ascii="Segoe UI" w:hAnsi="Segoe UI" w:cs="Segoe UI"/>
                 <w:noProof/>
                 <w:webHidden/>
               </w:rPr>
-              <w:instrText xml:space="preserve"> PAGEREF _Toc493533126 \h </w:instrText>
-            </w:r>
-            <w:r>
-              <w:rPr>
-                <w:rFonts w:ascii="Segoe UI" w:hAnsi="Segoe UI" w:cs="Segoe UI"/>
+              <w:instrText xml:space="preserve"> PAGEREF _Toc530843099 \h </w:instrText>
+            </w:r>
+            <w:r>
+              <w:rPr>
                 <w:noProof/>
                 <w:webHidden/>
               </w:rPr>
             </w:r>
             <w:r>
               <w:rPr>
-                <w:rFonts w:ascii="Segoe UI" w:hAnsi="Segoe UI" w:cs="Segoe UI"/>
                 <w:noProof/>
                 <w:webHidden/>
               </w:rPr>
@@ -801,15 +777,369 @@
             </w:r>
             <w:r>
               <w:rPr>
-                <w:rFonts w:ascii="Segoe UI" w:hAnsi="Segoe UI" w:cs="Segoe UI"/>
                 <w:noProof/>
                 <w:webHidden/>
               </w:rPr>
+              <w:t>3</w:t>
+            </w:r>
+            <w:r>
+              <w:rPr>
+                <w:noProof/>
+                <w:webHidden/>
+              </w:rPr>
+              <w:fldChar w:fldCharType="end"/>
+            </w:r>
+          </w:hyperlink>
+        </w:p>
+        <w:p>
+          <w:pPr>
+            <w:pStyle w:val="TOC3"/>
+            <w:tabs>
+              <w:tab w:val="left" w:pos="1680"/>
+              <w:tab w:val="right" w:leader="dot" w:pos="8296"/>
+            </w:tabs>
+            <w:rPr>
+              <w:noProof/>
+            </w:rPr>
+          </w:pPr>
+          <w:hyperlink w:anchor="_Toc530843100" w:history="1">
+            <w:r>
+              <w:rPr>
+                <w:rStyle w:val="af1"/>
+                <w:noProof/>
+              </w:rPr>
+              <w:t>1.1.1</w:t>
+            </w:r>
+            <w:r>
+              <w:rPr>
+                <w:noProof/>
+              </w:rPr>
+              <w:tab/>
+            </w:r>
+            <w:r>
+              <w:rPr>
+                <w:rStyle w:val="af1"/>
+                <w:noProof/>
+              </w:rPr>
+              <w:t>NS6000</w:t>
+            </w:r>
+            <w:r>
+              <w:rPr>
+                <w:rStyle w:val="af1"/>
+                <w:noProof/>
+              </w:rPr>
+              <w:t>云管理平台</w:t>
+            </w:r>
+            <w:r>
+              <w:rPr>
+                <w:noProof/>
+                <w:webHidden/>
+              </w:rPr>
+              <w:tab/>
+            </w:r>
+            <w:r>
+              <w:rPr>
+                <w:noProof/>
+                <w:webHidden/>
+              </w:rPr>
+              <w:fldChar w:fldCharType="begin"/>
+            </w:r>
+            <w:r>
+              <w:rPr>
+                <w:noProof/>
+                <w:webHidden/>
+              </w:rPr>
+              <w:instrText xml:space="preserve"> PAGEREF _Toc530843100 \h </w:instrText>
+            </w:r>
+            <w:r>
+              <w:rPr>
+                <w:noProof/>
+                <w:webHidden/>
+              </w:rPr>
+            </w:r>
+            <w:r>
+              <w:rPr>
+                <w:noProof/>
+                <w:webHidden/>
+              </w:rPr>
+              <w:fldChar w:fldCharType="separate"/>
+            </w:r>
+            <w:r>
+              <w:rPr>
+                <w:noProof/>
+                <w:webHidden/>
+              </w:rPr>
+              <w:t>3</w:t>
+            </w:r>
+            <w:r>
+              <w:rPr>
+                <w:noProof/>
+                <w:webHidden/>
+              </w:rPr>
+              <w:fldChar w:fldCharType="end"/>
+            </w:r>
+          </w:hyperlink>
+        </w:p>
+        <w:p>
+          <w:pPr>
+            <w:pStyle w:val="TOC3"/>
+            <w:tabs>
+              <w:tab w:val="left" w:pos="1680"/>
+              <w:tab w:val="right" w:leader="dot" w:pos="8296"/>
+            </w:tabs>
+            <w:rPr>
+              <w:noProof/>
+            </w:rPr>
+          </w:pPr>
+          <w:hyperlink w:anchor="_Toc530843101" w:history="1">
+            <w:r>
+              <w:rPr>
+                <w:rStyle w:val="af1"/>
+                <w:noProof/>
+              </w:rPr>
+              <w:t>1.1.2</w:t>
+            </w:r>
+            <w:r>
+              <w:rPr>
+                <w:noProof/>
+              </w:rPr>
+              <w:tab/>
+            </w:r>
+            <w:r>
+              <w:rPr>
+                <w:rStyle w:val="af1"/>
+                <w:noProof/>
+              </w:rPr>
+              <w:t>NS2000B</w:t>
+            </w:r>
+            <w:r>
+              <w:rPr>
+                <w:rStyle w:val="af1"/>
+                <w:noProof/>
+              </w:rPr>
+              <w:t>网关</w:t>
+            </w:r>
+            <w:r>
+              <w:rPr>
+                <w:noProof/>
+                <w:webHidden/>
+              </w:rPr>
+              <w:tab/>
+            </w:r>
+            <w:r>
+              <w:rPr>
+                <w:noProof/>
+                <w:webHidden/>
+              </w:rPr>
+              <w:fldChar w:fldCharType="begin"/>
+            </w:r>
+            <w:r>
+              <w:rPr>
+                <w:noProof/>
+                <w:webHidden/>
+              </w:rPr>
+              <w:instrText xml:space="preserve"> PAGEREF _Toc530843101 \h </w:instrText>
+            </w:r>
+            <w:r>
+              <w:rPr>
+                <w:noProof/>
+                <w:webHidden/>
+              </w:rPr>
+            </w:r>
+            <w:r>
+              <w:rPr>
+                <w:noProof/>
+                <w:webHidden/>
+              </w:rPr>
+              <w:fldChar w:fldCharType="separate"/>
+            </w:r>
+            <w:r>
+              <w:rPr>
+                <w:noProof/>
+                <w:webHidden/>
+              </w:rPr>
+              <w:t>4</w:t>
+            </w:r>
+            <w:r>
+              <w:rPr>
+                <w:noProof/>
+                <w:webHidden/>
+              </w:rPr>
+              <w:fldChar w:fldCharType="end"/>
+            </w:r>
+          </w:hyperlink>
+        </w:p>
+        <w:p>
+          <w:pPr>
+            <w:pStyle w:val="TOC3"/>
+            <w:tabs>
+              <w:tab w:val="left" w:pos="1680"/>
+              <w:tab w:val="right" w:leader="dot" w:pos="8296"/>
+            </w:tabs>
+            <w:rPr>
+              <w:noProof/>
+            </w:rPr>
+          </w:pPr>
+          <w:hyperlink w:anchor="_Toc530843102" w:history="1">
+            <w:r>
+              <w:rPr>
+                <w:rStyle w:val="af1"/>
+                <w:noProof/>
+              </w:rPr>
+              <w:t>1.1.3</w:t>
+            </w:r>
+            <w:r>
+              <w:rPr>
+                <w:noProof/>
+              </w:rPr>
+              <w:tab/>
+            </w:r>
+            <w:r>
+              <w:rPr>
+                <w:rStyle w:val="af1"/>
+                <w:noProof/>
+              </w:rPr>
+              <w:t>HCS</w:t>
+            </w:r>
+            <w:r>
+              <w:rPr>
+                <w:rStyle w:val="af1"/>
+                <w:noProof/>
+              </w:rPr>
+              <w:t>监控模块</w:t>
+            </w:r>
+            <w:r>
+              <w:rPr>
+                <w:noProof/>
+                <w:webHidden/>
+              </w:rPr>
+              <w:tab/>
+            </w:r>
+            <w:r>
+              <w:rPr>
+                <w:noProof/>
+                <w:webHidden/>
+              </w:rPr>
+              <w:fldChar w:fldCharType="begin"/>
+            </w:r>
+            <w:r>
+              <w:rPr>
+                <w:noProof/>
+                <w:webHidden/>
+              </w:rPr>
+              <w:instrText xml:space="preserve"> PAGEREF _Toc530843102 \h </w:instrText>
+            </w:r>
+            <w:r>
+              <w:rPr>
+                <w:noProof/>
+                <w:webHidden/>
+              </w:rPr>
+            </w:r>
+            <w:r>
+              <w:rPr>
+                <w:noProof/>
+                <w:webHidden/>
+              </w:rPr>
+              <w:fldChar w:fldCharType="separate"/>
+            </w:r>
+            <w:r>
+              <w:rPr>
+                <w:noProof/>
+                <w:webHidden/>
+              </w:rPr>
+              <w:t>4</w:t>
+            </w:r>
+            <w:r>
+              <w:rPr>
+                <w:noProof/>
+                <w:webHidden/>
+              </w:rPr>
+              <w:fldChar w:fldCharType="end"/>
+            </w:r>
+          </w:hyperlink>
+        </w:p>
+        <w:p>
+          <w:pPr>
+            <w:pStyle w:val="TOC1"/>
+            <w:tabs>
+              <w:tab w:val="left" w:pos="420"/>
+              <w:tab w:val="right" w:leader="dot" w:pos="8296"/>
+            </w:tabs>
+            <w:rPr>
+              <w:noProof/>
+            </w:rPr>
+          </w:pPr>
+          <w:hyperlink w:anchor="_Toc530843103" w:history="1">
+            <w:r>
+              <w:rPr>
+                <w:rStyle w:val="af1"/>
+                <w:noProof/>
+              </w:rPr>
               <w:t>2</w:t>
             </w:r>
             <w:r>
               <w:rPr>
-                <w:rFonts w:ascii="Segoe UI" w:hAnsi="Segoe UI" w:cs="Segoe UI"/>
+                <w:noProof/>
+              </w:rPr>
+              <w:tab/>
+            </w:r>
+            <w:r>
+              <w:rPr>
+                <w:rStyle w:val="af1"/>
+                <w:noProof/>
+              </w:rPr>
+              <w:t>HCS</w:t>
+            </w:r>
+            <w:r>
+              <w:rPr>
+                <w:rStyle w:val="af1"/>
+                <w:noProof/>
+              </w:rPr>
+              <w:t>系统的工作机制</w:t>
+            </w:r>
+            <w:r>
+              <w:rPr>
+                <w:noProof/>
+                <w:webHidden/>
+              </w:rPr>
+              <w:tab/>
+            </w:r>
+            <w:r>
+              <w:rPr>
+                <w:noProof/>
+                <w:webHidden/>
+              </w:rPr>
+              <w:fldChar w:fldCharType="begin"/>
+            </w:r>
+            <w:r>
+              <w:rPr>
+                <w:noProof/>
+                <w:webHidden/>
+              </w:rPr>
+              <w:instrText xml:space="preserve"> PAGEREF _Toc530843103 \h </w:instrText>
+            </w:r>
+            <w:r>
+              <w:rPr>
+                <w:noProof/>
+                <w:webHidden/>
+              </w:rPr>
+            </w:r>
+            <w:r>
+              <w:rPr>
+                <w:noProof/>
+                <w:webHidden/>
+              </w:rPr>
+              <w:fldChar w:fldCharType="separate"/>
+            </w:r>
+            <w:r>
+              <w:rPr>
+                <w:noProof/>
+                <w:webHidden/>
+              </w:rPr>
+              <w:t>5</w:t>
+            </w:r>
+            <w:r>
+              <w:rPr>
                 <w:noProof/>
                 <w:webHidden/>
               </w:rPr>
@@ -825,22 +1155,19 @@
               <w:tab w:val="right" w:leader="dot" w:pos="8296"/>
             </w:tabs>
             <w:rPr>
-              <w:rFonts w:ascii="Segoe UI" w:hAnsi="Segoe UI" w:cs="Segoe UI"/>
               <w:noProof/>
             </w:rPr>
           </w:pPr>
-          <w:hyperlink w:anchor="_Toc493533127" w:history="1">
+          <w:hyperlink w:anchor="_Toc530843104" w:history="1">
             <w:r>
               <w:rPr>
                 <w:rStyle w:val="af1"/>
-                <w:rFonts w:ascii="Segoe UI" w:hAnsi="Segoe UI" w:cs="Segoe UI"/>
-                <w:noProof/>
-              </w:rPr>
-              <w:t>1.2</w:t>
-            </w:r>
-            <w:r>
-              <w:rPr>
-                <w:rFonts w:ascii="Segoe UI" w:hAnsi="Segoe UI" w:cs="Segoe UI"/>
+                <w:noProof/>
+              </w:rPr>
+              <w:t>2.1</w:t>
+            </w:r>
+            <w:r>
+              <w:rPr>
                 <w:noProof/>
               </w:rPr>
               <w:tab/>
@@ -848,14 +1175,368 @@
             <w:r>
               <w:rPr>
                 <w:rStyle w:val="af1"/>
-                <w:rFonts w:ascii="Segoe UI" w:hAnsi="Segoe UI" w:cs="Segoe UI"/>
+                <w:noProof/>
+              </w:rPr>
+              <w:t>HCS</w:t>
+            </w:r>
+            <w:r>
+              <w:rPr>
+                <w:rStyle w:val="af1"/>
+                <w:noProof/>
+              </w:rPr>
+              <w:t>监控模块</w:t>
+            </w:r>
+            <w:r>
+              <w:rPr>
+                <w:noProof/>
+                <w:webHidden/>
+              </w:rPr>
+              <w:tab/>
+            </w:r>
+            <w:r>
+              <w:rPr>
+                <w:noProof/>
+                <w:webHidden/>
+              </w:rPr>
+              <w:fldChar w:fldCharType="begin"/>
+            </w:r>
+            <w:r>
+              <w:rPr>
+                <w:noProof/>
+                <w:webHidden/>
+              </w:rPr>
+              <w:instrText xml:space="preserve"> PAGEREF _Toc530843104 \h </w:instrText>
+            </w:r>
+            <w:r>
+              <w:rPr>
+                <w:noProof/>
+                <w:webHidden/>
+              </w:rPr>
+            </w:r>
+            <w:r>
+              <w:rPr>
+                <w:noProof/>
+                <w:webHidden/>
+              </w:rPr>
+              <w:fldChar w:fldCharType="separate"/>
+            </w:r>
+            <w:r>
+              <w:rPr>
+                <w:noProof/>
+                <w:webHidden/>
+              </w:rPr>
+              <w:t>5</w:t>
+            </w:r>
+            <w:r>
+              <w:rPr>
+                <w:noProof/>
+                <w:webHidden/>
+              </w:rPr>
+              <w:fldChar w:fldCharType="end"/>
+            </w:r>
+          </w:hyperlink>
+        </w:p>
+        <w:p>
+          <w:pPr>
+            <w:pStyle w:val="TOC3"/>
+            <w:tabs>
+              <w:tab w:val="left" w:pos="1680"/>
+              <w:tab w:val="right" w:leader="dot" w:pos="8296"/>
+            </w:tabs>
+            <w:rPr>
+              <w:noProof/>
+            </w:rPr>
+          </w:pPr>
+          <w:hyperlink w:anchor="_Toc530843105" w:history="1">
+            <w:r>
+              <w:rPr>
+                <w:rStyle w:val="af1"/>
+                <w:noProof/>
+              </w:rPr>
+              <w:t>2.1.1</w:t>
+            </w:r>
+            <w:r>
+              <w:rPr>
+                <w:noProof/>
+              </w:rPr>
+              <w:tab/>
+            </w:r>
+            <w:r>
+              <w:rPr>
+                <w:rStyle w:val="af1"/>
+                <w:noProof/>
+              </w:rPr>
+              <w:t>HCS</w:t>
+            </w:r>
+            <w:r>
+              <w:rPr>
+                <w:rStyle w:val="af1"/>
+                <w:noProof/>
+              </w:rPr>
+              <w:t>监控模块的功能</w:t>
+            </w:r>
+            <w:r>
+              <w:rPr>
+                <w:noProof/>
+                <w:webHidden/>
+              </w:rPr>
+              <w:tab/>
+            </w:r>
+            <w:r>
+              <w:rPr>
+                <w:noProof/>
+                <w:webHidden/>
+              </w:rPr>
+              <w:fldChar w:fldCharType="begin"/>
+            </w:r>
+            <w:r>
+              <w:rPr>
+                <w:noProof/>
+                <w:webHidden/>
+              </w:rPr>
+              <w:instrText xml:space="preserve"> PAGEREF _Toc530843105 \h </w:instrText>
+            </w:r>
+            <w:r>
+              <w:rPr>
+                <w:noProof/>
+                <w:webHidden/>
+              </w:rPr>
+            </w:r>
+            <w:r>
+              <w:rPr>
+                <w:noProof/>
+                <w:webHidden/>
+              </w:rPr>
+              <w:fldChar w:fldCharType="separate"/>
+            </w:r>
+            <w:r>
+              <w:rPr>
+                <w:noProof/>
+                <w:webHidden/>
+              </w:rPr>
+              <w:t>5</w:t>
+            </w:r>
+            <w:r>
+              <w:rPr>
+                <w:noProof/>
+                <w:webHidden/>
+              </w:rPr>
+              <w:fldChar w:fldCharType="end"/>
+            </w:r>
+          </w:hyperlink>
+        </w:p>
+        <w:p>
+          <w:pPr>
+            <w:pStyle w:val="TOC3"/>
+            <w:tabs>
+              <w:tab w:val="left" w:pos="1680"/>
+              <w:tab w:val="right" w:leader="dot" w:pos="8296"/>
+            </w:tabs>
+            <w:rPr>
+              <w:noProof/>
+            </w:rPr>
+          </w:pPr>
+          <w:hyperlink w:anchor="_Toc530843106" w:history="1">
+            <w:r>
+              <w:rPr>
+                <w:rStyle w:val="af1"/>
+                <w:noProof/>
+              </w:rPr>
+              <w:t>2.1.2</w:t>
+            </w:r>
+            <w:r>
+              <w:rPr>
+                <w:noProof/>
+              </w:rPr>
+              <w:tab/>
+            </w:r>
+            <w:r>
+              <w:rPr>
+                <w:rStyle w:val="af1"/>
+                <w:noProof/>
+              </w:rPr>
+              <w:t>HCS</w:t>
+            </w:r>
+            <w:r>
+              <w:rPr>
+                <w:rStyle w:val="af1"/>
+                <w:noProof/>
+              </w:rPr>
+              <w:t>监控模块的通讯机制。</w:t>
+            </w:r>
+            <w:r>
+              <w:rPr>
+                <w:noProof/>
+                <w:webHidden/>
+              </w:rPr>
+              <w:tab/>
+            </w:r>
+            <w:r>
+              <w:rPr>
+                <w:noProof/>
+                <w:webHidden/>
+              </w:rPr>
+              <w:fldChar w:fldCharType="begin"/>
+            </w:r>
+            <w:r>
+              <w:rPr>
+                <w:noProof/>
+                <w:webHidden/>
+              </w:rPr>
+              <w:instrText xml:space="preserve"> PAGEREF _Toc530843106 \h </w:instrText>
+            </w:r>
+            <w:r>
+              <w:rPr>
+                <w:noProof/>
+                <w:webHidden/>
+              </w:rPr>
+            </w:r>
+            <w:r>
+              <w:rPr>
+                <w:noProof/>
+                <w:webHidden/>
+              </w:rPr>
+              <w:fldChar w:fldCharType="separate"/>
+            </w:r>
+            <w:r>
+              <w:rPr>
+                <w:noProof/>
+                <w:webHidden/>
+              </w:rPr>
+              <w:t>6</w:t>
+            </w:r>
+            <w:r>
+              <w:rPr>
+                <w:noProof/>
+                <w:webHidden/>
+              </w:rPr>
+              <w:fldChar w:fldCharType="end"/>
+            </w:r>
+          </w:hyperlink>
+        </w:p>
+        <w:p>
+          <w:pPr>
+            <w:pStyle w:val="TOC3"/>
+            <w:tabs>
+              <w:tab w:val="left" w:pos="1680"/>
+              <w:tab w:val="right" w:leader="dot" w:pos="8296"/>
+            </w:tabs>
+            <w:rPr>
+              <w:noProof/>
+            </w:rPr>
+          </w:pPr>
+          <w:hyperlink w:anchor="_Toc530843107" w:history="1">
+            <w:r>
+              <w:rPr>
+                <w:rStyle w:val="af1"/>
+                <w:noProof/>
+              </w:rPr>
+              <w:t>2.1.3</w:t>
+            </w:r>
+            <w:r>
+              <w:rPr>
+                <w:noProof/>
+              </w:rPr>
+              <w:tab/>
+            </w:r>
+            <w:r>
+              <w:rPr>
+                <w:rStyle w:val="af1"/>
+                <w:noProof/>
+              </w:rPr>
+              <w:t>HCS</w:t>
+            </w:r>
+            <w:r>
+              <w:rPr>
+                <w:rStyle w:val="af1"/>
+                <w:noProof/>
+              </w:rPr>
+              <w:t>监控模块的特点</w:t>
+            </w:r>
+            <w:r>
+              <w:rPr>
+                <w:noProof/>
+                <w:webHidden/>
+              </w:rPr>
+              <w:tab/>
+            </w:r>
+            <w:r>
+              <w:rPr>
+                <w:noProof/>
+                <w:webHidden/>
+              </w:rPr>
+              <w:fldChar w:fldCharType="begin"/>
+            </w:r>
+            <w:r>
+              <w:rPr>
+                <w:noProof/>
+                <w:webHidden/>
+              </w:rPr>
+              <w:instrText xml:space="preserve"> PAGEREF _Toc530843107 \h </w:instrText>
+            </w:r>
+            <w:r>
+              <w:rPr>
+                <w:noProof/>
+                <w:webHidden/>
+              </w:rPr>
+            </w:r>
+            <w:r>
+              <w:rPr>
+                <w:noProof/>
+                <w:webHidden/>
+              </w:rPr>
+              <w:fldChar w:fldCharType="separate"/>
+            </w:r>
+            <w:r>
+              <w:rPr>
+                <w:noProof/>
+                <w:webHidden/>
+              </w:rPr>
+              <w:t>7</w:t>
+            </w:r>
+            <w:r>
+              <w:rPr>
+                <w:noProof/>
+                <w:webHidden/>
+              </w:rPr>
+              <w:fldChar w:fldCharType="end"/>
+            </w:r>
+          </w:hyperlink>
+        </w:p>
+        <w:p>
+          <w:pPr>
+            <w:pStyle w:val="TOC3"/>
+            <w:tabs>
+              <w:tab w:val="left" w:pos="1680"/>
+              <w:tab w:val="right" w:leader="dot" w:pos="8296"/>
+            </w:tabs>
+            <w:rPr>
+              <w:noProof/>
+            </w:rPr>
+          </w:pPr>
+          <w:hyperlink w:anchor="_Toc530843108" w:history="1">
+            <w:r>
+              <w:rPr>
+                <w:rStyle w:val="af1"/>
+                <w:noProof/>
+              </w:rPr>
+              <w:t>2.1.4</w:t>
+            </w:r>
+            <w:r>
+              <w:rPr>
+                <w:noProof/>
+              </w:rPr>
+              <w:tab/>
+            </w:r>
+            <w:r>
+              <w:rPr>
+                <w:rStyle w:val="af1"/>
                 <w:noProof/>
               </w:rPr>
               <w:t>应用</w:t>
             </w:r>
             <w:r>
               <w:rPr>
-                <w:rFonts w:ascii="Segoe UI" w:hAnsi="Segoe UI" w:cs="Segoe UI"/>
                 <w:noProof/>
                 <w:webHidden/>
               </w:rPr>
@@ -863,7 +1544,6 @@
             </w:r>
             <w:r>
               <w:rPr>
-                <w:rFonts w:ascii="Segoe UI" w:hAnsi="Segoe UI" w:cs="Segoe UI"/>
                 <w:noProof/>
                 <w:webHidden/>
               </w:rPr>
@@ -871,22 +1551,19 @@
             </w:r>
             <w:r>
               <w:rPr>
-                <w:rFonts w:ascii="Segoe UI" w:hAnsi="Segoe UI" w:cs="Segoe UI"/>
                 <w:noProof/>
                 <w:webHidden/>
               </w:rPr>
-              <w:instrText xml:space="preserve"> PAGEREF _Toc493533127 \h </w:instrText>
-            </w:r>
-            <w:r>
-              <w:rPr>
-                <w:rFonts w:ascii="Segoe UI" w:hAnsi="Segoe UI" w:cs="Segoe UI"/>
+              <w:instrText xml:space="preserve"> PAGEREF _Toc530843108 \h </w:instrText>
+            </w:r>
+            <w:r>
+              <w:rPr>
                 <w:noProof/>
                 <w:webHidden/>
               </w:rPr>
             </w:r>
             <w:r>
               <w:rPr>
-                <w:rFonts w:ascii="Segoe UI" w:hAnsi="Segoe UI" w:cs="Segoe UI"/>
                 <w:noProof/>
                 <w:webHidden/>
               </w:rPr>
@@ -894,15 +1571,191 @@
             </w:r>
             <w:r>
               <w:rPr>
-                <w:rFonts w:ascii="Segoe UI" w:hAnsi="Segoe UI" w:cs="Segoe UI"/>
                 <w:noProof/>
                 <w:webHidden/>
               </w:rPr>
-              <w:t>2</w:t>
-            </w:r>
-            <w:r>
-              <w:rPr>
-                <w:rFonts w:ascii="Segoe UI" w:hAnsi="Segoe UI" w:cs="Segoe UI"/>
+              <w:t>7</w:t>
+            </w:r>
+            <w:r>
+              <w:rPr>
+                <w:noProof/>
+                <w:webHidden/>
+              </w:rPr>
+              <w:fldChar w:fldCharType="end"/>
+            </w:r>
+          </w:hyperlink>
+        </w:p>
+        <w:p>
+          <w:pPr>
+            <w:pStyle w:val="TOC2"/>
+            <w:tabs>
+              <w:tab w:val="left" w:pos="1050"/>
+              <w:tab w:val="right" w:leader="dot" w:pos="8296"/>
+            </w:tabs>
+            <w:rPr>
+              <w:noProof/>
+            </w:rPr>
+          </w:pPr>
+          <w:hyperlink w:anchor="_Toc530843109" w:history="1">
+            <w:r>
+              <w:rPr>
+                <w:rStyle w:val="af1"/>
+                <w:noProof/>
+              </w:rPr>
+              <w:t>2.2</w:t>
+            </w:r>
+            <w:r>
+              <w:rPr>
+                <w:noProof/>
+              </w:rPr>
+              <w:tab/>
+            </w:r>
+            <w:r>
+              <w:rPr>
+                <w:rStyle w:val="af1"/>
+                <w:noProof/>
+              </w:rPr>
+              <w:t>NS2000B</w:t>
+            </w:r>
+            <w:r>
+              <w:rPr>
+                <w:rStyle w:val="af1"/>
+                <w:noProof/>
+              </w:rPr>
+              <w:t>网关</w:t>
+            </w:r>
+            <w:r>
+              <w:rPr>
+                <w:noProof/>
+                <w:webHidden/>
+              </w:rPr>
+              <w:tab/>
+            </w:r>
+            <w:r>
+              <w:rPr>
+                <w:noProof/>
+                <w:webHidden/>
+              </w:rPr>
+              <w:fldChar w:fldCharType="begin"/>
+            </w:r>
+            <w:r>
+              <w:rPr>
+                <w:noProof/>
+                <w:webHidden/>
+              </w:rPr>
+              <w:instrText xml:space="preserve"> PAGEREF _Toc530843109 \h </w:instrText>
+            </w:r>
+            <w:r>
+              <w:rPr>
+                <w:noProof/>
+                <w:webHidden/>
+              </w:rPr>
+            </w:r>
+            <w:r>
+              <w:rPr>
+                <w:noProof/>
+                <w:webHidden/>
+              </w:rPr>
+              <w:fldChar w:fldCharType="separate"/>
+            </w:r>
+            <w:r>
+              <w:rPr>
+                <w:noProof/>
+                <w:webHidden/>
+              </w:rPr>
+              <w:t>8</w:t>
+            </w:r>
+            <w:r>
+              <w:rPr>
+                <w:noProof/>
+                <w:webHidden/>
+              </w:rPr>
+              <w:fldChar w:fldCharType="end"/>
+            </w:r>
+          </w:hyperlink>
+        </w:p>
+        <w:p>
+          <w:pPr>
+            <w:pStyle w:val="TOC3"/>
+            <w:tabs>
+              <w:tab w:val="left" w:pos="1680"/>
+              <w:tab w:val="right" w:leader="dot" w:pos="8296"/>
+            </w:tabs>
+            <w:rPr>
+              <w:noProof/>
+            </w:rPr>
+          </w:pPr>
+          <w:hyperlink w:anchor="_Toc530843110" w:history="1">
+            <w:r>
+              <w:rPr>
+                <w:rStyle w:val="af1"/>
+                <w:noProof/>
+              </w:rPr>
+              <w:t>2.2.1</w:t>
+            </w:r>
+            <w:r>
+              <w:rPr>
+                <w:noProof/>
+              </w:rPr>
+              <w:tab/>
+            </w:r>
+            <w:r>
+              <w:rPr>
+                <w:rStyle w:val="af1"/>
+                <w:noProof/>
+              </w:rPr>
+              <w:t>NS2000B</w:t>
+            </w:r>
+            <w:r>
+              <w:rPr>
+                <w:rStyle w:val="af1"/>
+                <w:noProof/>
+              </w:rPr>
+              <w:t>网关的功能</w:t>
+            </w:r>
+            <w:r>
+              <w:rPr>
+                <w:noProof/>
+                <w:webHidden/>
+              </w:rPr>
+              <w:tab/>
+            </w:r>
+            <w:r>
+              <w:rPr>
+                <w:noProof/>
+                <w:webHidden/>
+              </w:rPr>
+              <w:fldChar w:fldCharType="begin"/>
+            </w:r>
+            <w:r>
+              <w:rPr>
+                <w:noProof/>
+                <w:webHidden/>
+              </w:rPr>
+              <w:instrText xml:space="preserve"> PAGEREF _Toc530843110 \h </w:instrText>
+            </w:r>
+            <w:r>
+              <w:rPr>
+                <w:noProof/>
+                <w:webHidden/>
+              </w:rPr>
+            </w:r>
+            <w:r>
+              <w:rPr>
+                <w:noProof/>
+                <w:webHidden/>
+              </w:rPr>
+              <w:fldChar w:fldCharType="separate"/>
+            </w:r>
+            <w:r>
+              <w:rPr>
+                <w:noProof/>
+                <w:webHidden/>
+              </w:rPr>
+              <w:t>8</w:t>
+            </w:r>
+            <w:r>
+              <w:rPr>
                 <w:noProof/>
                 <w:webHidden/>
               </w:rPr>
@@ -918,22 +1771,20 @@
               <w:tab w:val="right" w:leader="dot" w:pos="8296"/>
             </w:tabs>
             <w:rPr>
-              <w:rFonts w:ascii="Segoe UI" w:hAnsi="Segoe UI" w:cs="Segoe UI"/>
               <w:noProof/>
             </w:rPr>
           </w:pPr>
-          <w:hyperlink w:anchor="_Toc493533128" w:history="1">
+          <w:hyperlink w:anchor="_Toc530843111" w:history="1">
             <w:r>
               <w:rPr>
                 <w:rStyle w:val="af1"/>
                 <w:rFonts w:ascii="Segoe UI" w:hAnsi="Segoe UI" w:cs="Segoe UI"/>
                 <w:noProof/>
               </w:rPr>
-              <w:t>2</w:t>
-            </w:r>
-            <w:r>
-              <w:rPr>
-                <w:rFonts w:ascii="Segoe UI" w:hAnsi="Segoe UI" w:cs="Segoe UI"/>
+              <w:t>3</w:t>
+            </w:r>
+            <w:r>
+              <w:rPr>
                 <w:noProof/>
               </w:rPr>
               <w:tab/>
@@ -944,19 +1795,25 @@
                 <w:rFonts w:ascii="Segoe UI" w:hAnsi="Segoe UI" w:cs="Segoe UI"/>
                 <w:noProof/>
               </w:rPr>
-              <w:t>模块硬件</w:t>
-            </w:r>
-            <w:r>
-              <w:rPr>
+              <w:t>HCS</w:t>
+            </w:r>
+            <w:r>
+              <w:rPr>
+                <w:rStyle w:val="af1"/>
                 <w:rFonts w:ascii="Segoe UI" w:hAnsi="Segoe UI" w:cs="Segoe UI"/>
                 <w:noProof/>
+              </w:rPr>
+              <w:t>居家养老系统概述</w:t>
+            </w:r>
+            <w:r>
+              <w:rPr>
+                <w:noProof/>
                 <w:webHidden/>
               </w:rPr>
               <w:tab/>
             </w:r>
             <w:r>
               <w:rPr>
-                <w:rFonts w:ascii="Segoe UI" w:hAnsi="Segoe UI" w:cs="Segoe UI"/>
                 <w:noProof/>
                 <w:webHidden/>
               </w:rPr>
@@ -964,22 +1821,19 @@
             </w:r>
             <w:r>
               <w:rPr>
-                <w:rFonts w:ascii="Segoe UI" w:hAnsi="Segoe UI" w:cs="Segoe UI"/>
                 <w:noProof/>
                 <w:webHidden/>
               </w:rPr>
-              <w:instrText xml:space="preserve"> PAGEREF _Toc493533128 \h </w:instrText>
-            </w:r>
-            <w:r>
-              <w:rPr>
-                <w:rFonts w:ascii="Segoe UI" w:hAnsi="Segoe UI" w:cs="Segoe UI"/>
+              <w:instrText xml:space="preserve"> PAGEREF _Toc530843111 \h </w:instrText>
+            </w:r>
+            <w:r>
+              <w:rPr>
                 <w:noProof/>
                 <w:webHidden/>
               </w:rPr>
             </w:r>
             <w:r>
               <w:rPr>
-                <w:rFonts w:ascii="Segoe UI" w:hAnsi="Segoe UI" w:cs="Segoe UI"/>
                 <w:noProof/>
                 <w:webHidden/>
               </w:rPr>
@@ -987,15 +1841,13 @@
             </w:r>
             <w:r>
               <w:rPr>
-                <w:rFonts w:ascii="Segoe UI" w:hAnsi="Segoe UI" w:cs="Segoe UI"/>
                 <w:noProof/>
                 <w:webHidden/>
               </w:rPr>
-              <w:t>3</w:t>
-            </w:r>
-            <w:r>
-              <w:rPr>
-                <w:rFonts w:ascii="Segoe UI" w:hAnsi="Segoe UI" w:cs="Segoe UI"/>
+              <w:t>9</w:t>
+            </w:r>
+            <w:r>
+              <w:rPr>
                 <w:noProof/>
                 <w:webHidden/>
               </w:rPr>
@@ -1011,22 +1863,19 @@
               <w:tab w:val="right" w:leader="dot" w:pos="8296"/>
             </w:tabs>
             <w:rPr>
-              <w:rFonts w:ascii="Segoe UI" w:hAnsi="Segoe UI" w:cs="Segoe UI"/>
               <w:noProof/>
             </w:rPr>
           </w:pPr>
-          <w:hyperlink w:anchor="_Toc493533129" w:history="1">
+          <w:hyperlink w:anchor="_Toc530843112" w:history="1">
             <w:r>
               <w:rPr>
                 <w:rStyle w:val="af1"/>
-                <w:rFonts w:ascii="Segoe UI" w:hAnsi="Segoe UI" w:cs="Segoe UI"/>
-                <w:noProof/>
-              </w:rPr>
-              <w:t>2.1</w:t>
-            </w:r>
-            <w:r>
-              <w:rPr>
-                <w:rFonts w:ascii="Segoe UI" w:hAnsi="Segoe UI" w:cs="Segoe UI"/>
+                <w:noProof/>
+              </w:rPr>
+              <w:t>3.1</w:t>
+            </w:r>
+            <w:r>
+              <w:rPr>
                 <w:noProof/>
               </w:rPr>
               <w:tab/>
@@ -1034,14 +1883,12 @@
             <w:r>
               <w:rPr>
                 <w:rStyle w:val="af1"/>
-                <w:rFonts w:ascii="Segoe UI" w:hAnsi="Segoe UI" w:cs="Segoe UI"/>
-                <w:noProof/>
-              </w:rPr>
-              <w:t>模块框图</w:t>
-            </w:r>
-            <w:r>
-              <w:rPr>
-                <w:rFonts w:ascii="Segoe UI" w:hAnsi="Segoe UI" w:cs="Segoe UI"/>
+                <w:noProof/>
+              </w:rPr>
+              <w:t>求助告警</w:t>
+            </w:r>
+            <w:r>
+              <w:rPr>
                 <w:noProof/>
                 <w:webHidden/>
               </w:rPr>
@@ -1049,7 +1896,6 @@
             </w:r>
             <w:r>
               <w:rPr>
-                <w:rFonts w:ascii="Segoe UI" w:hAnsi="Segoe UI" w:cs="Segoe UI"/>
                 <w:noProof/>
                 <w:webHidden/>
               </w:rPr>
@@ -1057,22 +1903,19 @@
             </w:r>
             <w:r>
               <w:rPr>
-                <w:rFonts w:ascii="Segoe UI" w:hAnsi="Segoe UI" w:cs="Segoe UI"/>
                 <w:noProof/>
                 <w:webHidden/>
               </w:rPr>
-              <w:instrText xml:space="preserve"> PAGEREF _Toc493533129 \h </w:instrText>
-            </w:r>
-            <w:r>
-              <w:rPr>
-                <w:rFonts w:ascii="Segoe UI" w:hAnsi="Segoe UI" w:cs="Segoe UI"/>
+              <w:instrText xml:space="preserve"> PAGEREF _Toc530843112 \h </w:instrText>
+            </w:r>
+            <w:r>
+              <w:rPr>
                 <w:noProof/>
                 <w:webHidden/>
               </w:rPr>
             </w:r>
             <w:r>
               <w:rPr>
-                <w:rFonts w:ascii="Segoe UI" w:hAnsi="Segoe UI" w:cs="Segoe UI"/>
                 <w:noProof/>
                 <w:webHidden/>
               </w:rPr>
@@ -1080,15 +1923,13 @@
             </w:r>
             <w:r>
               <w:rPr>
-                <w:rFonts w:ascii="Segoe UI" w:hAnsi="Segoe UI" w:cs="Segoe UI"/>
                 <w:noProof/>
                 <w:webHidden/>
               </w:rPr>
-              <w:t>3</w:t>
-            </w:r>
-            <w:r>
-              <w:rPr>
-                <w:rFonts w:ascii="Segoe UI" w:hAnsi="Segoe UI" w:cs="Segoe UI"/>
+              <w:t>9</w:t>
+            </w:r>
+            <w:r>
+              <w:rPr>
                 <w:noProof/>
                 <w:webHidden/>
               </w:rPr>
@@ -1104,22 +1945,19 @@
               <w:tab w:val="right" w:leader="dot" w:pos="8296"/>
             </w:tabs>
             <w:rPr>
-              <w:rFonts w:ascii="Segoe UI" w:hAnsi="Segoe UI" w:cs="Segoe UI"/>
               <w:noProof/>
             </w:rPr>
           </w:pPr>
-          <w:hyperlink w:anchor="_Toc493533130" w:history="1">
+          <w:hyperlink w:anchor="_Toc530843113" w:history="1">
             <w:r>
               <w:rPr>
                 <w:rStyle w:val="af1"/>
-                <w:rFonts w:ascii="Segoe UI" w:hAnsi="Segoe UI" w:cs="Segoe UI"/>
-                <w:noProof/>
-              </w:rPr>
-              <w:t>2.2</w:t>
-            </w:r>
-            <w:r>
-              <w:rPr>
-                <w:rFonts w:ascii="Segoe UI" w:hAnsi="Segoe UI" w:cs="Segoe UI"/>
+                <w:noProof/>
+              </w:rPr>
+              <w:t>3.2</w:t>
+            </w:r>
+            <w:r>
+              <w:rPr>
                 <w:noProof/>
               </w:rPr>
               <w:tab/>
@@ -1127,14 +1965,12 @@
             <w:r>
               <w:rPr>
                 <w:rStyle w:val="af1"/>
-                <w:rFonts w:ascii="Segoe UI" w:hAnsi="Segoe UI" w:cs="Segoe UI"/>
-                <w:noProof/>
-              </w:rPr>
-              <w:t>管脚信号和机械尺寸</w:t>
-            </w:r>
-            <w:r>
-              <w:rPr>
-                <w:rFonts w:ascii="Segoe UI" w:hAnsi="Segoe UI" w:cs="Segoe UI"/>
+                <w:noProof/>
+              </w:rPr>
+              <w:t>告警撤销</w:t>
+            </w:r>
+            <w:r>
+              <w:rPr>
                 <w:noProof/>
                 <w:webHidden/>
               </w:rPr>
@@ -1142,7 +1978,6 @@
             </w:r>
             <w:r>
               <w:rPr>
-                <w:rFonts w:ascii="Segoe UI" w:hAnsi="Segoe UI" w:cs="Segoe UI"/>
                 <w:noProof/>
                 <w:webHidden/>
               </w:rPr>
@@ -1150,22 +1985,19 @@
             </w:r>
             <w:r>
               <w:rPr>
-                <w:rFonts w:ascii="Segoe UI" w:hAnsi="Segoe UI" w:cs="Segoe UI"/>
                 <w:noProof/>
                 <w:webHidden/>
               </w:rPr>
-              <w:instrText xml:space="preserve"> PAGEREF _Toc493533130 \h </w:instrText>
-            </w:r>
-            <w:r>
-              <w:rPr>
-                <w:rFonts w:ascii="Segoe UI" w:hAnsi="Segoe UI" w:cs="Segoe UI"/>
+              <w:instrText xml:space="preserve"> PAGEREF _Toc530843113 \h </w:instrText>
+            </w:r>
+            <w:r>
+              <w:rPr>
                 <w:noProof/>
                 <w:webHidden/>
               </w:rPr>
             </w:r>
             <w:r>
               <w:rPr>
-                <w:rFonts w:ascii="Segoe UI" w:hAnsi="Segoe UI" w:cs="Segoe UI"/>
                 <w:noProof/>
                 <w:webHidden/>
               </w:rPr>
@@ -1173,15 +2005,13 @@
             </w:r>
             <w:r>
               <w:rPr>
-                <w:rFonts w:ascii="Segoe UI" w:hAnsi="Segoe UI" w:cs="Segoe UI"/>
                 <w:noProof/>
                 <w:webHidden/>
               </w:rPr>
-              <w:t>3</w:t>
-            </w:r>
-            <w:r>
-              <w:rPr>
-                <w:rFonts w:ascii="Segoe UI" w:hAnsi="Segoe UI" w:cs="Segoe UI"/>
+              <w:t>9</w:t>
+            </w:r>
+            <w:r>
+              <w:rPr>
                 <w:noProof/>
                 <w:webHidden/>
               </w:rPr>
@@ -1197,22 +2027,19 @@
               <w:tab w:val="right" w:leader="dot" w:pos="8296"/>
             </w:tabs>
             <w:rPr>
-              <w:rFonts w:ascii="Segoe UI" w:hAnsi="Segoe UI" w:cs="Segoe UI"/>
               <w:noProof/>
             </w:rPr>
           </w:pPr>
-          <w:hyperlink w:anchor="_Toc493533131" w:history="1">
+          <w:hyperlink w:anchor="_Toc530843114" w:history="1">
             <w:r>
               <w:rPr>
                 <w:rStyle w:val="af1"/>
-                <w:rFonts w:ascii="Segoe UI" w:hAnsi="Segoe UI" w:cs="Segoe UI"/>
-                <w:noProof/>
-              </w:rPr>
-              <w:t>2.3</w:t>
-            </w:r>
-            <w:r>
-              <w:rPr>
-                <w:rFonts w:ascii="Segoe UI" w:hAnsi="Segoe UI" w:cs="Segoe UI"/>
+                <w:noProof/>
+              </w:rPr>
+              <w:t>3.3</w:t>
+            </w:r>
+            <w:r>
+              <w:rPr>
                 <w:noProof/>
               </w:rPr>
               <w:tab/>
@@ -1220,14 +2047,12 @@
             <w:r>
               <w:rPr>
                 <w:rStyle w:val="af1"/>
-                <w:rFonts w:ascii="Segoe UI" w:hAnsi="Segoe UI" w:cs="Segoe UI"/>
-                <w:noProof/>
-              </w:rPr>
-              <w:t>管脚描述</w:t>
-            </w:r>
-            <w:r>
-              <w:rPr>
-                <w:rFonts w:ascii="Segoe UI" w:hAnsi="Segoe UI" w:cs="Segoe UI"/>
+                <w:noProof/>
+              </w:rPr>
+              <w:t>组网，入网和入网改频</w:t>
+            </w:r>
+            <w:r>
+              <w:rPr>
                 <w:noProof/>
                 <w:webHidden/>
               </w:rPr>
@@ -1235,7 +2060,6 @@
             </w:r>
             <w:r>
               <w:rPr>
-                <w:rFonts w:ascii="Segoe UI" w:hAnsi="Segoe UI" w:cs="Segoe UI"/>
                 <w:noProof/>
                 <w:webHidden/>
               </w:rPr>
@@ -1243,22 +2067,19 @@
             </w:r>
             <w:r>
               <w:rPr>
-                <w:rFonts w:ascii="Segoe UI" w:hAnsi="Segoe UI" w:cs="Segoe UI"/>
                 <w:noProof/>
                 <w:webHidden/>
               </w:rPr>
-              <w:instrText xml:space="preserve"> PAGEREF _Toc493533131 \h </w:instrText>
-            </w:r>
-            <w:r>
-              <w:rPr>
-                <w:rFonts w:ascii="Segoe UI" w:hAnsi="Segoe UI" w:cs="Segoe UI"/>
+              <w:instrText xml:space="preserve"> PAGEREF _Toc530843114 \h </w:instrText>
+            </w:r>
+            <w:r>
+              <w:rPr>
                 <w:noProof/>
                 <w:webHidden/>
               </w:rPr>
             </w:r>
             <w:r>
               <w:rPr>
-                <w:rFonts w:ascii="Segoe UI" w:hAnsi="Segoe UI" w:cs="Segoe UI"/>
                 <w:noProof/>
                 <w:webHidden/>
               </w:rPr>
@@ -1266,666 +2087,13 @@
             </w:r>
             <w:r>
               <w:rPr>
-                <w:rFonts w:ascii="Segoe UI" w:hAnsi="Segoe UI" w:cs="Segoe UI"/>
                 <w:noProof/>
                 <w:webHidden/>
               </w:rPr>
-              <w:t>4</w:t>
-            </w:r>
-            <w:r>
-              <w:rPr>
-                <w:rFonts w:ascii="Segoe UI" w:hAnsi="Segoe UI" w:cs="Segoe UI"/>
-                <w:noProof/>
-                <w:webHidden/>
-              </w:rPr>
-              <w:fldChar w:fldCharType="end"/>
-            </w:r>
-          </w:hyperlink>
-        </w:p>
-        <w:p>
-          <w:pPr>
-            <w:pStyle w:val="TOC1"/>
-            <w:tabs>
-              <w:tab w:val="left" w:pos="420"/>
-              <w:tab w:val="right" w:leader="dot" w:pos="8296"/>
-            </w:tabs>
-            <w:rPr>
-              <w:rFonts w:ascii="Segoe UI" w:hAnsi="Segoe UI" w:cs="Segoe UI"/>
-              <w:noProof/>
-            </w:rPr>
-          </w:pPr>
-          <w:hyperlink w:anchor="_Toc493533132" w:history="1">
-            <w:r>
-              <w:rPr>
-                <w:rStyle w:val="af1"/>
-                <w:rFonts w:ascii="Segoe UI" w:hAnsi="Segoe UI" w:cs="Segoe UI"/>
-                <w:noProof/>
-              </w:rPr>
-              <w:t>3</w:t>
-            </w:r>
-            <w:r>
-              <w:rPr>
-                <w:rFonts w:ascii="Segoe UI" w:hAnsi="Segoe UI" w:cs="Segoe UI"/>
-                <w:noProof/>
-              </w:rPr>
-              <w:tab/>
-            </w:r>
-            <w:r>
-              <w:rPr>
-                <w:rStyle w:val="af1"/>
-                <w:rFonts w:ascii="Segoe UI" w:hAnsi="Segoe UI" w:cs="Segoe UI"/>
-                <w:noProof/>
-              </w:rPr>
-              <w:t>通讯模式简述</w:t>
-            </w:r>
-            <w:r>
-              <w:rPr>
-                <w:rFonts w:ascii="Segoe UI" w:hAnsi="Segoe UI" w:cs="Segoe UI"/>
-                <w:noProof/>
-                <w:webHidden/>
-              </w:rPr>
-              <w:tab/>
-            </w:r>
-            <w:r>
-              <w:rPr>
-                <w:rFonts w:ascii="Segoe UI" w:hAnsi="Segoe UI" w:cs="Segoe UI"/>
-                <w:noProof/>
-                <w:webHidden/>
-              </w:rPr>
-              <w:fldChar w:fldCharType="begin"/>
-            </w:r>
-            <w:r>
-              <w:rPr>
-                <w:rFonts w:ascii="Segoe UI" w:hAnsi="Segoe UI" w:cs="Segoe UI"/>
-                <w:noProof/>
-                <w:webHidden/>
-              </w:rPr>
-              <w:instrText xml:space="preserve"> PAGEREF _Toc493533132 \h </w:instrText>
-            </w:r>
-            <w:r>
-              <w:rPr>
-                <w:rFonts w:ascii="Segoe UI" w:hAnsi="Segoe UI" w:cs="Segoe UI"/>
-                <w:noProof/>
-                <w:webHidden/>
-              </w:rPr>
-            </w:r>
-            <w:r>
-              <w:rPr>
-                <w:rFonts w:ascii="Segoe UI" w:hAnsi="Segoe UI" w:cs="Segoe UI"/>
-                <w:noProof/>
-                <w:webHidden/>
-              </w:rPr>
-              <w:fldChar w:fldCharType="separate"/>
-            </w:r>
-            <w:r>
-              <w:rPr>
-                <w:rFonts w:ascii="Segoe UI" w:hAnsi="Segoe UI" w:cs="Segoe UI"/>
-                <w:noProof/>
-                <w:webHidden/>
-              </w:rPr>
-              <w:t>5</w:t>
-            </w:r>
-            <w:r>
-              <w:rPr>
-                <w:rFonts w:ascii="Segoe UI" w:hAnsi="Segoe UI" w:cs="Segoe UI"/>
-                <w:noProof/>
-                <w:webHidden/>
-              </w:rPr>
-              <w:fldChar w:fldCharType="end"/>
-            </w:r>
-          </w:hyperlink>
-        </w:p>
-        <w:p>
-          <w:pPr>
-            <w:pStyle w:val="TOC2"/>
-            <w:tabs>
-              <w:tab w:val="left" w:pos="1050"/>
-              <w:tab w:val="right" w:leader="dot" w:pos="8296"/>
-            </w:tabs>
-            <w:rPr>
-              <w:rFonts w:ascii="Segoe UI" w:hAnsi="Segoe UI" w:cs="Segoe UI"/>
-              <w:noProof/>
-            </w:rPr>
-          </w:pPr>
-          <w:hyperlink w:anchor="_Toc493533133" w:history="1">
-            <w:r>
-              <w:rPr>
-                <w:rStyle w:val="af1"/>
-                <w:rFonts w:ascii="Segoe UI" w:hAnsi="Segoe UI" w:cs="Segoe UI"/>
-                <w:noProof/>
-              </w:rPr>
-              <w:t>3.1</w:t>
-            </w:r>
-            <w:r>
-              <w:rPr>
-                <w:rFonts w:ascii="Segoe UI" w:hAnsi="Segoe UI" w:cs="Segoe UI"/>
-                <w:noProof/>
-              </w:rPr>
-              <w:tab/>
-            </w:r>
-            <w:r>
-              <w:rPr>
-                <w:rStyle w:val="af1"/>
-                <w:rFonts w:ascii="Segoe UI" w:hAnsi="Segoe UI" w:cs="Segoe UI"/>
-                <w:noProof/>
-              </w:rPr>
-              <w:t>通讯模式</w:t>
-            </w:r>
-            <w:r>
-              <w:rPr>
-                <w:rFonts w:ascii="Segoe UI" w:hAnsi="Segoe UI" w:cs="Segoe UI"/>
-                <w:noProof/>
-                <w:webHidden/>
-              </w:rPr>
-              <w:tab/>
-            </w:r>
-            <w:r>
-              <w:rPr>
-                <w:rFonts w:ascii="Segoe UI" w:hAnsi="Segoe UI" w:cs="Segoe UI"/>
-                <w:noProof/>
-                <w:webHidden/>
-              </w:rPr>
-              <w:fldChar w:fldCharType="begin"/>
-            </w:r>
-            <w:r>
-              <w:rPr>
-                <w:rFonts w:ascii="Segoe UI" w:hAnsi="Segoe UI" w:cs="Segoe UI"/>
-                <w:noProof/>
-                <w:webHidden/>
-              </w:rPr>
-              <w:instrText xml:space="preserve"> PAGEREF _Toc493533133 \h </w:instrText>
-            </w:r>
-            <w:r>
-              <w:rPr>
-                <w:rFonts w:ascii="Segoe UI" w:hAnsi="Segoe UI" w:cs="Segoe UI"/>
-                <w:noProof/>
-                <w:webHidden/>
-              </w:rPr>
-            </w:r>
-            <w:r>
-              <w:rPr>
-                <w:rFonts w:ascii="Segoe UI" w:hAnsi="Segoe UI" w:cs="Segoe UI"/>
-                <w:noProof/>
-                <w:webHidden/>
-              </w:rPr>
-              <w:fldChar w:fldCharType="separate"/>
-            </w:r>
-            <w:r>
-              <w:rPr>
-                <w:rFonts w:ascii="Segoe UI" w:hAnsi="Segoe UI" w:cs="Segoe UI"/>
-                <w:noProof/>
-                <w:webHidden/>
-              </w:rPr>
-              <w:t>5</w:t>
-            </w:r>
-            <w:r>
-              <w:rPr>
-                <w:rFonts w:ascii="Segoe UI" w:hAnsi="Segoe UI" w:cs="Segoe UI"/>
-                <w:noProof/>
-                <w:webHidden/>
-              </w:rPr>
-              <w:fldChar w:fldCharType="end"/>
-            </w:r>
-          </w:hyperlink>
-        </w:p>
-        <w:p>
-          <w:pPr>
-            <w:pStyle w:val="TOC2"/>
-            <w:tabs>
-              <w:tab w:val="left" w:pos="1050"/>
-              <w:tab w:val="right" w:leader="dot" w:pos="8296"/>
-            </w:tabs>
-            <w:rPr>
-              <w:rFonts w:ascii="Segoe UI" w:hAnsi="Segoe UI" w:cs="Segoe UI"/>
-              <w:noProof/>
-            </w:rPr>
-          </w:pPr>
-          <w:hyperlink w:anchor="_Toc493533134" w:history="1">
-            <w:r>
-              <w:rPr>
-                <w:rStyle w:val="af1"/>
-                <w:rFonts w:ascii="Segoe UI" w:hAnsi="Segoe UI" w:cs="Segoe UI"/>
-                <w:noProof/>
-              </w:rPr>
-              <w:t>3.2</w:t>
-            </w:r>
-            <w:r>
-              <w:rPr>
-                <w:rFonts w:ascii="Segoe UI" w:hAnsi="Segoe UI" w:cs="Segoe UI"/>
-                <w:noProof/>
-              </w:rPr>
-              <w:tab/>
-            </w:r>
-            <w:r>
-              <w:rPr>
-                <w:rStyle w:val="af1"/>
-                <w:rFonts w:ascii="Segoe UI" w:hAnsi="Segoe UI" w:cs="Segoe UI"/>
-                <w:noProof/>
-              </w:rPr>
-              <w:t>通讯参数</w:t>
-            </w:r>
-            <w:r>
-              <w:rPr>
-                <w:rFonts w:ascii="Segoe UI" w:hAnsi="Segoe UI" w:cs="Segoe UI"/>
-                <w:noProof/>
-                <w:webHidden/>
-              </w:rPr>
-              <w:tab/>
-            </w:r>
-            <w:r>
-              <w:rPr>
-                <w:rFonts w:ascii="Segoe UI" w:hAnsi="Segoe UI" w:cs="Segoe UI"/>
-                <w:noProof/>
-                <w:webHidden/>
-              </w:rPr>
-              <w:fldChar w:fldCharType="begin"/>
-            </w:r>
-            <w:r>
-              <w:rPr>
-                <w:rFonts w:ascii="Segoe UI" w:hAnsi="Segoe UI" w:cs="Segoe UI"/>
-                <w:noProof/>
-                <w:webHidden/>
-              </w:rPr>
-              <w:instrText xml:space="preserve"> PAGEREF _Toc493533134 \h </w:instrText>
-            </w:r>
-            <w:r>
-              <w:rPr>
-                <w:rFonts w:ascii="Segoe UI" w:hAnsi="Segoe UI" w:cs="Segoe UI"/>
-                <w:noProof/>
-                <w:webHidden/>
-              </w:rPr>
-            </w:r>
-            <w:r>
-              <w:rPr>
-                <w:rFonts w:ascii="Segoe UI" w:hAnsi="Segoe UI" w:cs="Segoe UI"/>
-                <w:noProof/>
-                <w:webHidden/>
-              </w:rPr>
-              <w:fldChar w:fldCharType="separate"/>
-            </w:r>
-            <w:r>
-              <w:rPr>
-                <w:rFonts w:ascii="Segoe UI" w:hAnsi="Segoe UI" w:cs="Segoe UI"/>
-                <w:noProof/>
-                <w:webHidden/>
-              </w:rPr>
-              <w:t>6</w:t>
-            </w:r>
-            <w:r>
-              <w:rPr>
-                <w:rFonts w:ascii="Segoe UI" w:hAnsi="Segoe UI" w:cs="Segoe UI"/>
-                <w:noProof/>
-                <w:webHidden/>
-              </w:rPr>
-              <w:fldChar w:fldCharType="end"/>
-            </w:r>
-          </w:hyperlink>
-        </w:p>
-        <w:p>
-          <w:pPr>
-            <w:pStyle w:val="TOC1"/>
-            <w:tabs>
-              <w:tab w:val="left" w:pos="420"/>
-              <w:tab w:val="right" w:leader="dot" w:pos="8296"/>
-            </w:tabs>
-            <w:rPr>
-              <w:rFonts w:ascii="Segoe UI" w:hAnsi="Segoe UI" w:cs="Segoe UI"/>
-              <w:noProof/>
-            </w:rPr>
-          </w:pPr>
-          <w:hyperlink w:anchor="_Toc493533135" w:history="1">
-            <w:r>
-              <w:rPr>
-                <w:rStyle w:val="af1"/>
-                <w:rFonts w:ascii="Segoe UI" w:hAnsi="Segoe UI" w:cs="Segoe UI"/>
-                <w:noProof/>
-              </w:rPr>
-              <w:t>4</w:t>
-            </w:r>
-            <w:r>
-              <w:rPr>
-                <w:rFonts w:ascii="Segoe UI" w:hAnsi="Segoe UI" w:cs="Segoe UI"/>
-                <w:noProof/>
-              </w:rPr>
-              <w:tab/>
-            </w:r>
-            <w:r>
-              <w:rPr>
-                <w:rStyle w:val="af1"/>
-                <w:rFonts w:ascii="Segoe UI" w:hAnsi="Segoe UI" w:cs="Segoe UI"/>
-                <w:noProof/>
-              </w:rPr>
-              <w:t>性能规格</w:t>
-            </w:r>
-            <w:r>
-              <w:rPr>
-                <w:rFonts w:ascii="Segoe UI" w:hAnsi="Segoe UI" w:cs="Segoe UI"/>
-                <w:noProof/>
-                <w:webHidden/>
-              </w:rPr>
-              <w:tab/>
-            </w:r>
-            <w:r>
-              <w:rPr>
-                <w:rFonts w:ascii="Segoe UI" w:hAnsi="Segoe UI" w:cs="Segoe UI"/>
-                <w:noProof/>
-                <w:webHidden/>
-              </w:rPr>
-              <w:fldChar w:fldCharType="begin"/>
-            </w:r>
-            <w:r>
-              <w:rPr>
-                <w:rFonts w:ascii="Segoe UI" w:hAnsi="Segoe UI" w:cs="Segoe UI"/>
-                <w:noProof/>
-                <w:webHidden/>
-              </w:rPr>
-              <w:instrText xml:space="preserve"> PAGEREF _Toc493533135 \h </w:instrText>
-            </w:r>
-            <w:r>
-              <w:rPr>
-                <w:rFonts w:ascii="Segoe UI" w:hAnsi="Segoe UI" w:cs="Segoe UI"/>
-                <w:noProof/>
-                <w:webHidden/>
-              </w:rPr>
-            </w:r>
-            <w:r>
-              <w:rPr>
-                <w:rFonts w:ascii="Segoe UI" w:hAnsi="Segoe UI" w:cs="Segoe UI"/>
-                <w:noProof/>
-                <w:webHidden/>
-              </w:rPr>
-              <w:fldChar w:fldCharType="separate"/>
-            </w:r>
-            <w:r>
-              <w:rPr>
-                <w:rFonts w:ascii="Segoe UI" w:hAnsi="Segoe UI" w:cs="Segoe UI"/>
-                <w:noProof/>
-                <w:webHidden/>
-              </w:rPr>
-              <w:t>7</w:t>
-            </w:r>
-            <w:r>
-              <w:rPr>
-                <w:rFonts w:ascii="Segoe UI" w:hAnsi="Segoe UI" w:cs="Segoe UI"/>
-                <w:noProof/>
-                <w:webHidden/>
-              </w:rPr>
-              <w:fldChar w:fldCharType="end"/>
-            </w:r>
-          </w:hyperlink>
-        </w:p>
-        <w:p>
-          <w:pPr>
-            <w:pStyle w:val="TOC2"/>
-            <w:tabs>
-              <w:tab w:val="left" w:pos="1050"/>
-              <w:tab w:val="right" w:leader="dot" w:pos="8296"/>
-            </w:tabs>
-            <w:rPr>
-              <w:rFonts w:ascii="Segoe UI" w:hAnsi="Segoe UI" w:cs="Segoe UI"/>
-              <w:noProof/>
-            </w:rPr>
-          </w:pPr>
-          <w:hyperlink w:anchor="_Toc493533136" w:history="1">
-            <w:r>
-              <w:rPr>
-                <w:rStyle w:val="af1"/>
-                <w:rFonts w:ascii="Segoe UI" w:hAnsi="Segoe UI" w:cs="Segoe UI"/>
-                <w:noProof/>
-              </w:rPr>
-              <w:t>4.1</w:t>
-            </w:r>
-            <w:r>
-              <w:rPr>
-                <w:rFonts w:ascii="Segoe UI" w:hAnsi="Segoe UI" w:cs="Segoe UI"/>
-                <w:noProof/>
-              </w:rPr>
-              <w:tab/>
-            </w:r>
-            <w:r>
-              <w:rPr>
-                <w:rStyle w:val="af1"/>
-                <w:rFonts w:ascii="Segoe UI" w:hAnsi="Segoe UI" w:cs="Segoe UI"/>
-                <w:noProof/>
-              </w:rPr>
-              <w:t>极限参数</w:t>
-            </w:r>
-            <w:r>
-              <w:rPr>
-                <w:rFonts w:ascii="Segoe UI" w:hAnsi="Segoe UI" w:cs="Segoe UI"/>
-                <w:noProof/>
-                <w:webHidden/>
-              </w:rPr>
-              <w:tab/>
-            </w:r>
-            <w:r>
-              <w:rPr>
-                <w:rFonts w:ascii="Segoe UI" w:hAnsi="Segoe UI" w:cs="Segoe UI"/>
-                <w:noProof/>
-                <w:webHidden/>
-              </w:rPr>
-              <w:fldChar w:fldCharType="begin"/>
-            </w:r>
-            <w:r>
-              <w:rPr>
-                <w:rFonts w:ascii="Segoe UI" w:hAnsi="Segoe UI" w:cs="Segoe UI"/>
-                <w:noProof/>
-                <w:webHidden/>
-              </w:rPr>
-              <w:instrText xml:space="preserve"> PAGEREF _Toc493533136 \h </w:instrText>
-            </w:r>
-            <w:r>
-              <w:rPr>
-                <w:rFonts w:ascii="Segoe UI" w:hAnsi="Segoe UI" w:cs="Segoe UI"/>
-                <w:noProof/>
-                <w:webHidden/>
-              </w:rPr>
-            </w:r>
-            <w:r>
-              <w:rPr>
-                <w:rFonts w:ascii="Segoe UI" w:hAnsi="Segoe UI" w:cs="Segoe UI"/>
-                <w:noProof/>
-                <w:webHidden/>
-              </w:rPr>
-              <w:fldChar w:fldCharType="separate"/>
-            </w:r>
-            <w:r>
-              <w:rPr>
-                <w:rFonts w:ascii="Segoe UI" w:hAnsi="Segoe UI" w:cs="Segoe UI"/>
-                <w:noProof/>
-                <w:webHidden/>
-              </w:rPr>
-              <w:t>7</w:t>
-            </w:r>
-            <w:r>
-              <w:rPr>
-                <w:rFonts w:ascii="Segoe UI" w:hAnsi="Segoe UI" w:cs="Segoe UI"/>
-                <w:noProof/>
-                <w:webHidden/>
-              </w:rPr>
-              <w:fldChar w:fldCharType="end"/>
-            </w:r>
-          </w:hyperlink>
-        </w:p>
-        <w:p>
-          <w:pPr>
-            <w:pStyle w:val="TOC2"/>
-            <w:tabs>
-              <w:tab w:val="left" w:pos="1050"/>
-              <w:tab w:val="right" w:leader="dot" w:pos="8296"/>
-            </w:tabs>
-            <w:rPr>
-              <w:rFonts w:ascii="Segoe UI" w:hAnsi="Segoe UI" w:cs="Segoe UI"/>
-              <w:noProof/>
-            </w:rPr>
-          </w:pPr>
-          <w:hyperlink w:anchor="_Toc493533137" w:history="1">
-            <w:r>
-              <w:rPr>
-                <w:rStyle w:val="af1"/>
-                <w:rFonts w:ascii="Segoe UI" w:hAnsi="Segoe UI" w:cs="Segoe UI"/>
-                <w:noProof/>
-              </w:rPr>
-              <w:t>4.2</w:t>
-            </w:r>
-            <w:r>
-              <w:rPr>
-                <w:rFonts w:ascii="Segoe UI" w:hAnsi="Segoe UI" w:cs="Segoe UI"/>
-                <w:noProof/>
-              </w:rPr>
-              <w:tab/>
-            </w:r>
-            <w:r>
-              <w:rPr>
-                <w:rStyle w:val="af1"/>
-                <w:rFonts w:ascii="Segoe UI" w:hAnsi="Segoe UI" w:cs="Segoe UI"/>
-                <w:noProof/>
-              </w:rPr>
-              <w:t>推荐使用参数</w:t>
-            </w:r>
-            <w:r>
-              <w:rPr>
-                <w:rFonts w:ascii="Segoe UI" w:hAnsi="Segoe UI" w:cs="Segoe UI"/>
-                <w:noProof/>
-                <w:webHidden/>
-              </w:rPr>
-              <w:tab/>
-            </w:r>
-            <w:r>
-              <w:rPr>
-                <w:rFonts w:ascii="Segoe UI" w:hAnsi="Segoe UI" w:cs="Segoe UI"/>
-                <w:noProof/>
-                <w:webHidden/>
-              </w:rPr>
-              <w:fldChar w:fldCharType="begin"/>
-            </w:r>
-            <w:r>
-              <w:rPr>
-                <w:rFonts w:ascii="Segoe UI" w:hAnsi="Segoe UI" w:cs="Segoe UI"/>
-                <w:noProof/>
-                <w:webHidden/>
-              </w:rPr>
-              <w:instrText xml:space="preserve"> PAGEREF _Toc493533137 \h </w:instrText>
-            </w:r>
-            <w:r>
-              <w:rPr>
-                <w:rFonts w:ascii="Segoe UI" w:hAnsi="Segoe UI" w:cs="Segoe UI"/>
-                <w:noProof/>
-                <w:webHidden/>
-              </w:rPr>
-            </w:r>
-            <w:r>
-              <w:rPr>
-                <w:rFonts w:ascii="Segoe UI" w:hAnsi="Segoe UI" w:cs="Segoe UI"/>
-                <w:noProof/>
-                <w:webHidden/>
-              </w:rPr>
-              <w:fldChar w:fldCharType="separate"/>
-            </w:r>
-            <w:r>
-              <w:rPr>
-                <w:rFonts w:ascii="Segoe UI" w:hAnsi="Segoe UI" w:cs="Segoe UI"/>
-                <w:noProof/>
-                <w:webHidden/>
-              </w:rPr>
-              <w:t>7</w:t>
-            </w:r>
-            <w:r>
-              <w:rPr>
-                <w:rFonts w:ascii="Segoe UI" w:hAnsi="Segoe UI" w:cs="Segoe UI"/>
-                <w:noProof/>
-                <w:webHidden/>
-              </w:rPr>
-              <w:fldChar w:fldCharType="end"/>
-            </w:r>
-          </w:hyperlink>
-        </w:p>
-        <w:p>
-          <w:pPr>
-            <w:pStyle w:val="TOC2"/>
-            <w:tabs>
-              <w:tab w:val="left" w:pos="1050"/>
-              <w:tab w:val="right" w:leader="dot" w:pos="8296"/>
-            </w:tabs>
-            <w:rPr>
-              <w:rFonts w:ascii="Segoe UI" w:hAnsi="Segoe UI" w:cs="Segoe UI"/>
-              <w:noProof/>
-            </w:rPr>
-          </w:pPr>
-          <w:hyperlink w:anchor="_Toc493533138" w:history="1">
-            <w:r>
-              <w:rPr>
-                <w:rStyle w:val="af1"/>
-                <w:rFonts w:ascii="Segoe UI" w:hAnsi="Segoe UI" w:cs="Segoe UI"/>
-                <w:noProof/>
-              </w:rPr>
-              <w:t>4.3</w:t>
-            </w:r>
-            <w:r>
-              <w:rPr>
-                <w:rFonts w:ascii="Segoe UI" w:hAnsi="Segoe UI" w:cs="Segoe UI"/>
-                <w:noProof/>
-              </w:rPr>
-              <w:tab/>
-            </w:r>
-            <w:r>
-              <w:rPr>
-                <w:rStyle w:val="af1"/>
-                <w:rFonts w:ascii="Segoe UI" w:hAnsi="Segoe UI" w:cs="Segoe UI"/>
-                <w:noProof/>
-              </w:rPr>
-              <w:t>功耗数据</w:t>
-            </w:r>
-            <w:r>
-              <w:rPr>
-                <w:rFonts w:ascii="Segoe UI" w:hAnsi="Segoe UI" w:cs="Segoe UI"/>
-                <w:noProof/>
-                <w:webHidden/>
-              </w:rPr>
-              <w:tab/>
-            </w:r>
-            <w:r>
-              <w:rPr>
-                <w:rFonts w:ascii="Segoe UI" w:hAnsi="Segoe UI" w:cs="Segoe UI"/>
-                <w:noProof/>
-                <w:webHidden/>
-              </w:rPr>
-              <w:fldChar w:fldCharType="begin"/>
-            </w:r>
-            <w:r>
-              <w:rPr>
-                <w:rFonts w:ascii="Segoe UI" w:hAnsi="Segoe UI" w:cs="Segoe UI"/>
-                <w:noProof/>
-                <w:webHidden/>
-              </w:rPr>
-              <w:instrText xml:space="preserve"> PAGEREF _Toc493533138 \h </w:instrText>
-            </w:r>
-            <w:r>
-              <w:rPr>
-                <w:rFonts w:ascii="Segoe UI" w:hAnsi="Segoe UI" w:cs="Segoe UI"/>
-                <w:noProof/>
-                <w:webHidden/>
-              </w:rPr>
-            </w:r>
-            <w:r>
-              <w:rPr>
-                <w:rFonts w:ascii="Segoe UI" w:hAnsi="Segoe UI" w:cs="Segoe UI"/>
-                <w:noProof/>
-                <w:webHidden/>
-              </w:rPr>
-              <w:fldChar w:fldCharType="separate"/>
-            </w:r>
-            <w:r>
-              <w:rPr>
-                <w:rFonts w:ascii="Segoe UI" w:hAnsi="Segoe UI" w:cs="Segoe UI"/>
-                <w:noProof/>
-                <w:webHidden/>
-              </w:rPr>
-              <w:t>7</w:t>
-            </w:r>
-            <w:r>
-              <w:rPr>
-                <w:rFonts w:ascii="Segoe UI" w:hAnsi="Segoe UI" w:cs="Segoe UI"/>
+              <w:t>9</w:t>
+            </w:r>
+            <w:r>
+              <w:rPr>
                 <w:noProof/>
                 <w:webHidden/>
               </w:rPr>
@@ -1941,22 +2109,19 @@
               <w:tab w:val="right" w:leader="dot" w:pos="8296"/>
             </w:tabs>
             <w:rPr>
-              <w:rFonts w:ascii="Segoe UI" w:hAnsi="Segoe UI" w:cs="Segoe UI"/>
               <w:noProof/>
             </w:rPr>
           </w:pPr>
-          <w:hyperlink w:anchor="_Toc493533139" w:history="1">
+          <w:hyperlink w:anchor="_Toc530843115" w:history="1">
             <w:r>
               <w:rPr>
                 <w:rStyle w:val="af1"/>
-                <w:rFonts w:ascii="Segoe UI" w:hAnsi="Segoe UI" w:cs="Segoe UI"/>
-                <w:noProof/>
-              </w:rPr>
-              <w:t>4.3.1</w:t>
-            </w:r>
-            <w:r>
-              <w:rPr>
-                <w:rFonts w:ascii="Segoe UI" w:hAnsi="Segoe UI" w:cs="Segoe UI"/>
+                <w:noProof/>
+              </w:rPr>
+              <w:t>3.3.1</w:t>
+            </w:r>
+            <w:r>
+              <w:rPr>
                 <w:noProof/>
               </w:rPr>
               <w:tab/>
@@ -1964,14 +2129,26 @@
             <w:r>
               <w:rPr>
                 <w:rStyle w:val="af1"/>
-                <w:rFonts w:ascii="Segoe UI" w:hAnsi="Segoe UI" w:cs="Segoe UI"/>
-                <w:noProof/>
-              </w:rPr>
-              <w:t>射频电路功耗数据</w:t>
-            </w:r>
-            <w:r>
-              <w:rPr>
-                <w:rFonts w:ascii="Segoe UI" w:hAnsi="Segoe UI" w:cs="Segoe UI"/>
+                <w:noProof/>
+              </w:rPr>
+              <w:t>组网身份认证</w:t>
+            </w:r>
+            <w:r>
+              <w:rPr>
+                <w:rStyle w:val="af1"/>
+                <w:noProof/>
+              </w:rPr>
+              <w:t>-</w:t>
+            </w:r>
+            <w:r>
+              <w:rPr>
+                <w:rStyle w:val="af1"/>
+                <w:noProof/>
+              </w:rPr>
+              <w:t>白名单</w:t>
+            </w:r>
+            <w:r>
+              <w:rPr>
                 <w:noProof/>
                 <w:webHidden/>
               </w:rPr>
@@ -1979,7 +2156,6 @@
             </w:r>
             <w:r>
               <w:rPr>
-                <w:rFonts w:ascii="Segoe UI" w:hAnsi="Segoe UI" w:cs="Segoe UI"/>
                 <w:noProof/>
                 <w:webHidden/>
               </w:rPr>
@@ -1987,22 +2163,19 @@
             </w:r>
             <w:r>
               <w:rPr>
-                <w:rFonts w:ascii="Segoe UI" w:hAnsi="Segoe UI" w:cs="Segoe UI"/>
                 <w:noProof/>
                 <w:webHidden/>
               </w:rPr>
-              <w:instrText xml:space="preserve"> PAGEREF _Toc493533139 \h </w:instrText>
-            </w:r>
-            <w:r>
-              <w:rPr>
-                <w:rFonts w:ascii="Segoe UI" w:hAnsi="Segoe UI" w:cs="Segoe UI"/>
+              <w:instrText xml:space="preserve"> PAGEREF _Toc530843115 \h </w:instrText>
+            </w:r>
+            <w:r>
+              <w:rPr>
                 <w:noProof/>
                 <w:webHidden/>
               </w:rPr>
             </w:r>
             <w:r>
               <w:rPr>
-                <w:rFonts w:ascii="Segoe UI" w:hAnsi="Segoe UI" w:cs="Segoe UI"/>
                 <w:noProof/>
                 <w:webHidden/>
               </w:rPr>
@@ -2010,15 +2183,13 @@
             </w:r>
             <w:r>
               <w:rPr>
-                <w:rFonts w:ascii="Segoe UI" w:hAnsi="Segoe UI" w:cs="Segoe UI"/>
                 <w:noProof/>
                 <w:webHidden/>
               </w:rPr>
-              <w:t>8</w:t>
-            </w:r>
-            <w:r>
-              <w:rPr>
-                <w:rFonts w:ascii="Segoe UI" w:hAnsi="Segoe UI" w:cs="Segoe UI"/>
+              <w:t>10</w:t>
+            </w:r>
+            <w:r>
+              <w:rPr>
                 <w:noProof/>
                 <w:webHidden/>
               </w:rPr>
@@ -2034,22 +2205,19 @@
               <w:tab w:val="right" w:leader="dot" w:pos="8296"/>
             </w:tabs>
             <w:rPr>
-              <w:rFonts w:ascii="Segoe UI" w:hAnsi="Segoe UI" w:cs="Segoe UI"/>
               <w:noProof/>
             </w:rPr>
           </w:pPr>
-          <w:hyperlink w:anchor="_Toc493533140" w:history="1">
+          <w:hyperlink w:anchor="_Toc530843116" w:history="1">
             <w:r>
               <w:rPr>
                 <w:rStyle w:val="af1"/>
-                <w:rFonts w:ascii="Segoe UI" w:hAnsi="Segoe UI" w:cs="Segoe UI"/>
-                <w:noProof/>
-              </w:rPr>
-              <w:t>4.3.2</w:t>
-            </w:r>
-            <w:r>
-              <w:rPr>
-                <w:rFonts w:ascii="Segoe UI" w:hAnsi="Segoe UI" w:cs="Segoe UI"/>
+                <w:noProof/>
+              </w:rPr>
+              <w:t>3.3.2</w:t>
+            </w:r>
+            <w:r>
+              <w:rPr>
                 <w:noProof/>
               </w:rPr>
               <w:tab/>
@@ -2057,14 +2225,12 @@
             <w:r>
               <w:rPr>
                 <w:rStyle w:val="af1"/>
-                <w:rFonts w:ascii="Segoe UI" w:hAnsi="Segoe UI" w:cs="Segoe UI"/>
-                <w:noProof/>
-              </w:rPr>
-              <w:t>整机功耗数据</w:t>
-            </w:r>
-            <w:r>
-              <w:rPr>
-                <w:rFonts w:ascii="Segoe UI" w:hAnsi="Segoe UI" w:cs="Segoe UI"/>
+                <w:noProof/>
+              </w:rPr>
+              <w:t>入网</w:t>
+            </w:r>
+            <w:r>
+              <w:rPr>
                 <w:noProof/>
                 <w:webHidden/>
               </w:rPr>
@@ -2072,7 +2238,6 @@
             </w:r>
             <w:r>
               <w:rPr>
-                <w:rFonts w:ascii="Segoe UI" w:hAnsi="Segoe UI" w:cs="Segoe UI"/>
                 <w:noProof/>
                 <w:webHidden/>
               </w:rPr>
@@ -2080,22 +2245,19 @@
             </w:r>
             <w:r>
               <w:rPr>
-                <w:rFonts w:ascii="Segoe UI" w:hAnsi="Segoe UI" w:cs="Segoe UI"/>
                 <w:noProof/>
                 <w:webHidden/>
               </w:rPr>
-              <w:instrText xml:space="preserve"> PAGEREF _Toc493533140 \h </w:instrText>
-            </w:r>
-            <w:r>
-              <w:rPr>
-                <w:rFonts w:ascii="Segoe UI" w:hAnsi="Segoe UI" w:cs="Segoe UI"/>
+              <w:instrText xml:space="preserve"> PAGEREF _Toc530843116 \h </w:instrText>
+            </w:r>
+            <w:r>
+              <w:rPr>
                 <w:noProof/>
                 <w:webHidden/>
               </w:rPr>
             </w:r>
             <w:r>
               <w:rPr>
-                <w:rFonts w:ascii="Segoe UI" w:hAnsi="Segoe UI" w:cs="Segoe UI"/>
                 <w:noProof/>
                 <w:webHidden/>
               </w:rPr>
@@ -2103,108 +2265,13 @@
             </w:r>
             <w:r>
               <w:rPr>
-                <w:rFonts w:ascii="Segoe UI" w:hAnsi="Segoe UI" w:cs="Segoe UI"/>
                 <w:noProof/>
                 <w:webHidden/>
               </w:rPr>
-              <w:t>8</w:t>
-            </w:r>
-            <w:r>
-              <w:rPr>
-                <w:rFonts w:ascii="Segoe UI" w:hAnsi="Segoe UI" w:cs="Segoe UI"/>
-                <w:noProof/>
-                <w:webHidden/>
-              </w:rPr>
-              <w:fldChar w:fldCharType="end"/>
-            </w:r>
-          </w:hyperlink>
-        </w:p>
-        <w:p>
-          <w:pPr>
-            <w:pStyle w:val="TOC2"/>
-            <w:tabs>
-              <w:tab w:val="left" w:pos="1050"/>
-              <w:tab w:val="right" w:leader="dot" w:pos="8296"/>
-            </w:tabs>
-            <w:rPr>
-              <w:rFonts w:ascii="Segoe UI" w:hAnsi="Segoe UI" w:cs="Segoe UI"/>
-              <w:noProof/>
-            </w:rPr>
-          </w:pPr>
-          <w:hyperlink w:anchor="_Toc493533141" w:history="1">
-            <w:r>
-              <w:rPr>
-                <w:rStyle w:val="af1"/>
-                <w:rFonts w:ascii="Segoe UI" w:hAnsi="Segoe UI" w:cs="Segoe UI"/>
-                <w:noProof/>
-              </w:rPr>
-              <w:t>4.4</w:t>
-            </w:r>
-            <w:r>
-              <w:rPr>
-                <w:rFonts w:ascii="Segoe UI" w:hAnsi="Segoe UI" w:cs="Segoe UI"/>
-                <w:noProof/>
-              </w:rPr>
-              <w:tab/>
-            </w:r>
-            <w:r>
-              <w:rPr>
-                <w:rStyle w:val="af1"/>
-                <w:rFonts w:ascii="Segoe UI" w:hAnsi="Segoe UI" w:cs="Segoe UI"/>
-                <w:noProof/>
-              </w:rPr>
-              <w:t>射频特性</w:t>
-            </w:r>
-            <w:r>
-              <w:rPr>
-                <w:rFonts w:ascii="Segoe UI" w:hAnsi="Segoe UI" w:cs="Segoe UI"/>
-                <w:noProof/>
-                <w:webHidden/>
-              </w:rPr>
-              <w:tab/>
-            </w:r>
-            <w:r>
-              <w:rPr>
-                <w:rFonts w:ascii="Segoe UI" w:hAnsi="Segoe UI" w:cs="Segoe UI"/>
-                <w:noProof/>
-                <w:webHidden/>
-              </w:rPr>
-              <w:fldChar w:fldCharType="begin"/>
-            </w:r>
-            <w:r>
-              <w:rPr>
-                <w:rFonts w:ascii="Segoe UI" w:hAnsi="Segoe UI" w:cs="Segoe UI"/>
-                <w:noProof/>
-                <w:webHidden/>
-              </w:rPr>
-              <w:instrText xml:space="preserve"> PAGEREF _Toc493533141 \h </w:instrText>
-            </w:r>
-            <w:r>
-              <w:rPr>
-                <w:rFonts w:ascii="Segoe UI" w:hAnsi="Segoe UI" w:cs="Segoe UI"/>
-                <w:noProof/>
-                <w:webHidden/>
-              </w:rPr>
-            </w:r>
-            <w:r>
-              <w:rPr>
-                <w:rFonts w:ascii="Segoe UI" w:hAnsi="Segoe UI" w:cs="Segoe UI"/>
-                <w:noProof/>
-                <w:webHidden/>
-              </w:rPr>
-              <w:fldChar w:fldCharType="separate"/>
-            </w:r>
-            <w:r>
-              <w:rPr>
-                <w:rFonts w:ascii="Segoe UI" w:hAnsi="Segoe UI" w:cs="Segoe UI"/>
-                <w:noProof/>
-                <w:webHidden/>
-              </w:rPr>
-              <w:t>8</w:t>
-            </w:r>
-            <w:r>
-              <w:rPr>
-                <w:rFonts w:ascii="Segoe UI" w:hAnsi="Segoe UI" w:cs="Segoe UI"/>
+              <w:t>10</w:t>
+            </w:r>
+            <w:r>
+              <w:rPr>
                 <w:noProof/>
                 <w:webHidden/>
               </w:rPr>
@@ -2220,22 +2287,19 @@
               <w:tab w:val="right" w:leader="dot" w:pos="8296"/>
             </w:tabs>
             <w:rPr>
-              <w:rFonts w:ascii="Segoe UI" w:hAnsi="Segoe UI" w:cs="Segoe UI"/>
               <w:noProof/>
             </w:rPr>
           </w:pPr>
-          <w:hyperlink w:anchor="_Toc493533142" w:history="1">
+          <w:hyperlink w:anchor="_Toc530843117" w:history="1">
             <w:r>
               <w:rPr>
                 <w:rStyle w:val="af1"/>
-                <w:rFonts w:ascii="Segoe UI" w:hAnsi="Segoe UI" w:cs="Segoe UI"/>
-                <w:noProof/>
-              </w:rPr>
-              <w:t>4.4.1</w:t>
-            </w:r>
-            <w:r>
-              <w:rPr>
-                <w:rFonts w:ascii="Segoe UI" w:hAnsi="Segoe UI" w:cs="Segoe UI"/>
+                <w:noProof/>
+              </w:rPr>
+              <w:t>3.3.3</w:t>
+            </w:r>
+            <w:r>
+              <w:rPr>
                 <w:noProof/>
               </w:rPr>
               <w:tab/>
@@ -2243,22 +2307,12 @@
             <w:r>
               <w:rPr>
                 <w:rStyle w:val="af1"/>
-                <w:rFonts w:ascii="Segoe UI" w:hAnsi="Segoe UI" w:cs="Segoe UI"/>
-                <w:noProof/>
-              </w:rPr>
-              <w:t>接收电路</w:t>
-            </w:r>
-            <w:r>
-              <w:rPr>
-                <w:rStyle w:val="af1"/>
-                <w:rFonts w:ascii="Segoe UI" w:hAnsi="Segoe UI" w:cs="Segoe UI"/>
-                <w:noProof/>
-              </w:rPr>
-              <w:t>(470MHz~510MHz)</w:t>
-            </w:r>
-            <w:r>
-              <w:rPr>
-                <w:rFonts w:ascii="Segoe UI" w:hAnsi="Segoe UI" w:cs="Segoe UI"/>
+                <w:noProof/>
+              </w:rPr>
+              <w:t>入网改频</w:t>
+            </w:r>
+            <w:r>
+              <w:rPr>
                 <w:noProof/>
                 <w:webHidden/>
               </w:rPr>
@@ -2266,7 +2320,6 @@
             </w:r>
             <w:r>
               <w:rPr>
-                <w:rFonts w:ascii="Segoe UI" w:hAnsi="Segoe UI" w:cs="Segoe UI"/>
                 <w:noProof/>
                 <w:webHidden/>
               </w:rPr>
@@ -2274,22 +2327,19 @@
             </w:r>
             <w:r>
               <w:rPr>
-                <w:rFonts w:ascii="Segoe UI" w:hAnsi="Segoe UI" w:cs="Segoe UI"/>
                 <w:noProof/>
                 <w:webHidden/>
               </w:rPr>
-              <w:instrText xml:space="preserve"> PAGEREF _Toc493533142 \h </w:instrText>
-            </w:r>
-            <w:r>
-              <w:rPr>
-                <w:rFonts w:ascii="Segoe UI" w:hAnsi="Segoe UI" w:cs="Segoe UI"/>
+              <w:instrText xml:space="preserve"> PAGEREF _Toc530843117 \h </w:instrText>
+            </w:r>
+            <w:r>
+              <w:rPr>
                 <w:noProof/>
                 <w:webHidden/>
               </w:rPr>
             </w:r>
             <w:r>
               <w:rPr>
-                <w:rFonts w:ascii="Segoe UI" w:hAnsi="Segoe UI" w:cs="Segoe UI"/>
                 <w:noProof/>
                 <w:webHidden/>
               </w:rPr>
@@ -2297,15 +2347,13 @@
             </w:r>
             <w:r>
               <w:rPr>
-                <w:rFonts w:ascii="Segoe UI" w:hAnsi="Segoe UI" w:cs="Segoe UI"/>
                 <w:noProof/>
                 <w:webHidden/>
               </w:rPr>
-              <w:t>8</w:t>
-            </w:r>
-            <w:r>
-              <w:rPr>
-                <w:rFonts w:ascii="Segoe UI" w:hAnsi="Segoe UI" w:cs="Segoe UI"/>
+              <w:t>11</w:t>
+            </w:r>
+            <w:r>
+              <w:rPr>
                 <w:noProof/>
                 <w:webHidden/>
               </w:rPr>
@@ -2321,22 +2369,19 @@
               <w:tab w:val="right" w:leader="dot" w:pos="8296"/>
             </w:tabs>
             <w:rPr>
-              <w:rFonts w:ascii="Segoe UI" w:hAnsi="Segoe UI" w:cs="Segoe UI"/>
               <w:noProof/>
             </w:rPr>
           </w:pPr>
-          <w:hyperlink w:anchor="_Toc493533143" w:history="1">
+          <w:hyperlink w:anchor="_Toc530843118" w:history="1">
             <w:r>
               <w:rPr>
                 <w:rStyle w:val="af1"/>
-                <w:rFonts w:ascii="Segoe UI" w:hAnsi="Segoe UI" w:cs="Segoe UI"/>
-                <w:noProof/>
-              </w:rPr>
-              <w:t>4.4.2</w:t>
-            </w:r>
-            <w:r>
-              <w:rPr>
-                <w:rFonts w:ascii="Segoe UI" w:hAnsi="Segoe UI" w:cs="Segoe UI"/>
+                <w:noProof/>
+              </w:rPr>
+              <w:t>3.3.4</w:t>
+            </w:r>
+            <w:r>
+              <w:rPr>
                 <w:noProof/>
               </w:rPr>
               <w:tab/>
@@ -2344,22 +2389,12 @@
             <w:r>
               <w:rPr>
                 <w:rStyle w:val="af1"/>
-                <w:rFonts w:ascii="Segoe UI" w:hAnsi="Segoe UI" w:cs="Segoe UI"/>
-                <w:noProof/>
-              </w:rPr>
-              <w:t>发射电路</w:t>
-            </w:r>
-            <w:r>
-              <w:rPr>
-                <w:rStyle w:val="af1"/>
-                <w:rFonts w:ascii="Segoe UI" w:hAnsi="Segoe UI" w:cs="Segoe UI"/>
-                <w:noProof/>
-              </w:rPr>
-              <w:t>(470MHz~510MHz)</w:t>
-            </w:r>
-            <w:r>
-              <w:rPr>
-                <w:rFonts w:ascii="Segoe UI" w:hAnsi="Segoe UI" w:cs="Segoe UI"/>
+                <w:noProof/>
+              </w:rPr>
+              <w:t>配网</w:t>
+            </w:r>
+            <w:r>
+              <w:rPr>
                 <w:noProof/>
                 <w:webHidden/>
               </w:rPr>
@@ -2367,7 +2402,6 @@
             </w:r>
             <w:r>
               <w:rPr>
-                <w:rFonts w:ascii="Segoe UI" w:hAnsi="Segoe UI" w:cs="Segoe UI"/>
                 <w:noProof/>
                 <w:webHidden/>
               </w:rPr>
@@ -2375,22 +2409,19 @@
             </w:r>
             <w:r>
               <w:rPr>
-                <w:rFonts w:ascii="Segoe UI" w:hAnsi="Segoe UI" w:cs="Segoe UI"/>
                 <w:noProof/>
                 <w:webHidden/>
               </w:rPr>
-              <w:instrText xml:space="preserve"> PAGEREF _Toc493533143 \h </w:instrText>
-            </w:r>
-            <w:r>
-              <w:rPr>
-                <w:rFonts w:ascii="Segoe UI" w:hAnsi="Segoe UI" w:cs="Segoe UI"/>
+              <w:instrText xml:space="preserve"> PAGEREF _Toc530843118 \h </w:instrText>
+            </w:r>
+            <w:r>
+              <w:rPr>
                 <w:noProof/>
                 <w:webHidden/>
               </w:rPr>
             </w:r>
             <w:r>
               <w:rPr>
-                <w:rFonts w:ascii="Segoe UI" w:hAnsi="Segoe UI" w:cs="Segoe UI"/>
                 <w:noProof/>
                 <w:webHidden/>
               </w:rPr>
@@ -2398,209 +2429,13 @@
             </w:r>
             <w:r>
               <w:rPr>
-                <w:rFonts w:ascii="Segoe UI" w:hAnsi="Segoe UI" w:cs="Segoe UI"/>
                 <w:noProof/>
                 <w:webHidden/>
               </w:rPr>
-              <w:t>9</w:t>
-            </w:r>
-            <w:r>
-              <w:rPr>
-                <w:rFonts w:ascii="Segoe UI" w:hAnsi="Segoe UI" w:cs="Segoe UI"/>
-                <w:noProof/>
-                <w:webHidden/>
-              </w:rPr>
-              <w:fldChar w:fldCharType="end"/>
-            </w:r>
-          </w:hyperlink>
-        </w:p>
-        <w:p>
-          <w:pPr>
-            <w:pStyle w:val="TOC2"/>
-            <w:tabs>
-              <w:tab w:val="left" w:pos="1050"/>
-              <w:tab w:val="right" w:leader="dot" w:pos="8296"/>
-            </w:tabs>
-            <w:rPr>
-              <w:rFonts w:ascii="Segoe UI" w:hAnsi="Segoe UI" w:cs="Segoe UI"/>
-              <w:noProof/>
-            </w:rPr>
-          </w:pPr>
-          <w:hyperlink w:anchor="_Toc493533144" w:history="1">
-            <w:r>
-              <w:rPr>
-                <w:rStyle w:val="af1"/>
-                <w:rFonts w:ascii="Segoe UI" w:hAnsi="Segoe UI" w:cs="Segoe UI"/>
-                <w:noProof/>
-              </w:rPr>
-              <w:t>4.5</w:t>
-            </w:r>
-            <w:r>
-              <w:rPr>
-                <w:rFonts w:ascii="Segoe UI" w:hAnsi="Segoe UI" w:cs="Segoe UI"/>
-                <w:noProof/>
-              </w:rPr>
-              <w:tab/>
-            </w:r>
-            <w:r>
-              <w:rPr>
-                <w:rStyle w:val="af1"/>
-                <w:rFonts w:ascii="Segoe UI" w:hAnsi="Segoe UI" w:cs="Segoe UI"/>
-                <w:noProof/>
-              </w:rPr>
-              <w:t>MCU</w:t>
-            </w:r>
-            <w:r>
-              <w:rPr>
-                <w:rStyle w:val="af1"/>
-                <w:rFonts w:ascii="Segoe UI" w:hAnsi="Segoe UI" w:cs="Segoe UI"/>
-                <w:noProof/>
-              </w:rPr>
-              <w:t>资源</w:t>
-            </w:r>
-            <w:r>
-              <w:rPr>
-                <w:rFonts w:ascii="Segoe UI" w:hAnsi="Segoe UI" w:cs="Segoe UI"/>
-                <w:noProof/>
-                <w:webHidden/>
-              </w:rPr>
-              <w:tab/>
-            </w:r>
-            <w:r>
-              <w:rPr>
-                <w:rFonts w:ascii="Segoe UI" w:hAnsi="Segoe UI" w:cs="Segoe UI"/>
-                <w:noProof/>
-                <w:webHidden/>
-              </w:rPr>
-              <w:fldChar w:fldCharType="begin"/>
-            </w:r>
-            <w:r>
-              <w:rPr>
-                <w:rFonts w:ascii="Segoe UI" w:hAnsi="Segoe UI" w:cs="Segoe UI"/>
-                <w:noProof/>
-                <w:webHidden/>
-              </w:rPr>
-              <w:instrText xml:space="preserve"> PAGEREF _Toc493533144 \h </w:instrText>
-            </w:r>
-            <w:r>
-              <w:rPr>
-                <w:rFonts w:ascii="Segoe UI" w:hAnsi="Segoe UI" w:cs="Segoe UI"/>
-                <w:noProof/>
-                <w:webHidden/>
-              </w:rPr>
-            </w:r>
-            <w:r>
-              <w:rPr>
-                <w:rFonts w:ascii="Segoe UI" w:hAnsi="Segoe UI" w:cs="Segoe UI"/>
-                <w:noProof/>
-                <w:webHidden/>
-              </w:rPr>
-              <w:fldChar w:fldCharType="separate"/>
-            </w:r>
-            <w:r>
-              <w:rPr>
-                <w:rFonts w:ascii="Segoe UI" w:hAnsi="Segoe UI" w:cs="Segoe UI"/>
-                <w:noProof/>
-                <w:webHidden/>
-              </w:rPr>
-              <w:t>9</w:t>
-            </w:r>
-            <w:r>
-              <w:rPr>
-                <w:rFonts w:ascii="Segoe UI" w:hAnsi="Segoe UI" w:cs="Segoe UI"/>
-                <w:noProof/>
-                <w:webHidden/>
-              </w:rPr>
-              <w:fldChar w:fldCharType="end"/>
-            </w:r>
-          </w:hyperlink>
-        </w:p>
-        <w:p>
-          <w:pPr>
-            <w:pStyle w:val="TOC1"/>
-            <w:tabs>
-              <w:tab w:val="left" w:pos="420"/>
-              <w:tab w:val="right" w:leader="dot" w:pos="8296"/>
-            </w:tabs>
-            <w:rPr>
-              <w:rFonts w:ascii="Segoe UI" w:hAnsi="Segoe UI" w:cs="Segoe UI"/>
-              <w:noProof/>
-            </w:rPr>
-          </w:pPr>
-          <w:hyperlink w:anchor="_Toc493533145" w:history="1">
-            <w:r>
-              <w:rPr>
-                <w:rStyle w:val="af1"/>
-                <w:rFonts w:ascii="Segoe UI" w:hAnsi="Segoe UI" w:cs="Segoe UI"/>
-                <w:noProof/>
-              </w:rPr>
-              <w:t>5</w:t>
-            </w:r>
-            <w:r>
-              <w:rPr>
-                <w:rFonts w:ascii="Segoe UI" w:hAnsi="Segoe UI" w:cs="Segoe UI"/>
-                <w:noProof/>
-              </w:rPr>
-              <w:tab/>
-            </w:r>
-            <w:r>
-              <w:rPr>
-                <w:rStyle w:val="af1"/>
-                <w:rFonts w:ascii="Segoe UI" w:hAnsi="Segoe UI" w:cs="Segoe UI"/>
-                <w:noProof/>
-              </w:rPr>
-              <w:t>典型电路</w:t>
-            </w:r>
-            <w:r>
-              <w:rPr>
-                <w:rFonts w:ascii="Segoe UI" w:hAnsi="Segoe UI" w:cs="Segoe UI"/>
-                <w:noProof/>
-                <w:webHidden/>
-              </w:rPr>
-              <w:tab/>
-            </w:r>
-            <w:r>
-              <w:rPr>
-                <w:rFonts w:ascii="Segoe UI" w:hAnsi="Segoe UI" w:cs="Segoe UI"/>
-                <w:noProof/>
-                <w:webHidden/>
-              </w:rPr>
-              <w:fldChar w:fldCharType="begin"/>
-            </w:r>
-            <w:r>
-              <w:rPr>
-                <w:rFonts w:ascii="Segoe UI" w:hAnsi="Segoe UI" w:cs="Segoe UI"/>
-                <w:noProof/>
-                <w:webHidden/>
-              </w:rPr>
-              <w:instrText xml:space="preserve"> PAGEREF _Toc493533145 \h </w:instrText>
-            </w:r>
-            <w:r>
-              <w:rPr>
-                <w:rFonts w:ascii="Segoe UI" w:hAnsi="Segoe UI" w:cs="Segoe UI"/>
-                <w:noProof/>
-                <w:webHidden/>
-              </w:rPr>
-            </w:r>
-            <w:r>
-              <w:rPr>
-                <w:rFonts w:ascii="Segoe UI" w:hAnsi="Segoe UI" w:cs="Segoe UI"/>
-                <w:noProof/>
-                <w:webHidden/>
-              </w:rPr>
-              <w:fldChar w:fldCharType="separate"/>
-            </w:r>
-            <w:r>
-              <w:rPr>
-                <w:rFonts w:ascii="Segoe UI" w:hAnsi="Segoe UI" w:cs="Segoe UI"/>
-                <w:noProof/>
-                <w:webHidden/>
-              </w:rPr>
-              <w:t>10</w:t>
-            </w:r>
-            <w:r>
-              <w:rPr>
-                <w:rFonts w:ascii="Segoe UI" w:hAnsi="Segoe UI" w:cs="Segoe UI"/>
+              <w:t>11</w:t>
+            </w:r>
+            <w:r>
+              <w:rPr>
                 <w:noProof/>
                 <w:webHidden/>
               </w:rPr>
@@ -2653,7 +2488,7 @@
           <w:rFonts w:ascii="Segoe UI" w:hAnsi="Segoe UI" w:cs="Segoe UI"/>
         </w:rPr>
       </w:pPr>
-      <w:bookmarkStart w:id="2" w:name="_Toc493533125"/>
+      <w:bookmarkStart w:id="2" w:name="_Toc530843098"/>
       <w:r>
         <w:rPr>
           <w:rFonts w:ascii="Segoe UI" w:hAnsi="Segoe UI" w:cs="Segoe UI"/>
@@ -2770,13 +2605,14 @@
           <w:rFonts w:ascii="Segoe UI" w:hAnsi="Segoe UI" w:cs="Segoe UI"/>
         </w:rPr>
       </w:pPr>
-      <w:bookmarkStart w:id="3" w:name="_Toc493533127"/>
+      <w:bookmarkStart w:id="3" w:name="_Toc530843099"/>
       <w:r>
         <w:rPr>
           <w:rFonts w:ascii="Segoe UI" w:hAnsi="Segoe UI" w:cs="Segoe UI"/>
         </w:rPr>
         <w:t>系统组成</w:t>
       </w:r>
+      <w:bookmarkEnd w:id="3"/>
     </w:p>
     <w:p>
       <w:pPr>
@@ -2931,6 +2767,7 @@
         </w:rPr>
         <w:t xml:space="preserve"> </w:t>
       </w:r>
+      <w:bookmarkStart w:id="4" w:name="_Toc530843100"/>
       <w:r>
         <w:t>NS6000</w:t>
       </w:r>
@@ -2948,6 +2785,7 @@
         </w:rPr>
         <w:t>平台</w:t>
       </w:r>
+      <w:bookmarkEnd w:id="4"/>
     </w:p>
     <w:p>
       <w:r>
@@ -2999,6 +2837,7 @@
         </w:rPr>
         <w:t xml:space="preserve"> </w:t>
       </w:r>
+      <w:bookmarkStart w:id="5" w:name="_Toc530843101"/>
       <w:r>
         <w:t>NS2000B</w:t>
       </w:r>
@@ -3008,6 +2847,7 @@
         </w:rPr>
         <w:t>网关</w:t>
       </w:r>
+      <w:bookmarkEnd w:id="5"/>
     </w:p>
     <w:p>
       <w:r>
@@ -3710,6 +3550,7 @@
         </w:rPr>
         <w:t xml:space="preserve"> </w:t>
       </w:r>
+      <w:bookmarkStart w:id="6" w:name="_Toc530843102"/>
       <w:r>
         <w:t>HCS</w:t>
       </w:r>
@@ -3719,6 +3560,7 @@
         </w:rPr>
         <w:t>监控模块</w:t>
       </w:r>
+      <w:bookmarkEnd w:id="6"/>
     </w:p>
     <w:p>
       <w:r>
@@ -4434,6 +4276,7 @@
       <w:pPr>
         <w:pStyle w:val="1"/>
       </w:pPr>
+      <w:bookmarkStart w:id="7" w:name="_Toc530843103"/>
       <w:r>
         <w:lastRenderedPageBreak/>
         <w:t>HCS</w:t>
@@ -4450,6 +4293,7 @@
         </w:rPr>
         <w:t>机制</w:t>
       </w:r>
+      <w:bookmarkEnd w:id="7"/>
     </w:p>
     <w:p>
       <w:r>
@@ -4739,6 +4583,7 @@
       <w:pPr>
         <w:pStyle w:val="2"/>
       </w:pPr>
+      <w:bookmarkStart w:id="8" w:name="_Toc530843104"/>
       <w:r>
         <w:rPr>
           <w:rFonts w:hint="eastAsia"/>
@@ -4754,11 +4599,13 @@
         </w:rPr>
         <w:t>监控模块</w:t>
       </w:r>
+      <w:bookmarkEnd w:id="8"/>
     </w:p>
     <w:p>
       <w:pPr>
         <w:pStyle w:val="3"/>
       </w:pPr>
+      <w:bookmarkStart w:id="9" w:name="_Toc530843105"/>
       <w:r>
         <w:rPr>
           <w:rFonts w:hint="eastAsia"/>
@@ -4786,6 +4633,7 @@
         </w:rPr>
         <w:t>功能</w:t>
       </w:r>
+      <w:bookmarkEnd w:id="9"/>
     </w:p>
     <w:p>
       <w:pPr>
@@ -5519,6 +5367,7 @@
       <w:pPr>
         <w:pStyle w:val="3"/>
       </w:pPr>
+      <w:bookmarkStart w:id="10" w:name="_Toc530843106"/>
       <w:r>
         <w:t>HCS</w:t>
       </w:r>
@@ -5540,6 +5389,7 @@
         </w:rPr>
         <w:t>机制。</w:t>
       </w:r>
+      <w:bookmarkEnd w:id="10"/>
     </w:p>
     <w:p>
       <w:r>
@@ -6921,6 +6771,7 @@
       <w:pPr>
         <w:pStyle w:val="3"/>
       </w:pPr>
+      <w:bookmarkStart w:id="11" w:name="_Toc530843107"/>
       <w:r>
         <w:t>HCS</w:t>
       </w:r>
@@ -6933,6 +6784,7 @@
       <w:r>
         <w:t>的特点</w:t>
       </w:r>
+      <w:bookmarkEnd w:id="11"/>
     </w:p>
     <w:p>
       <w:pPr>
@@ -7586,10 +7438,11 @@
       <w:pPr>
         <w:pStyle w:val="3"/>
       </w:pPr>
+      <w:bookmarkStart w:id="12" w:name="_Toc530843108"/>
       <w:r>
         <w:t>应用</w:t>
       </w:r>
-      <w:bookmarkEnd w:id="3"/>
+      <w:bookmarkEnd w:id="12"/>
     </w:p>
     <w:p>
       <w:pPr>
@@ -7766,6 +7619,7 @@
       <w:pPr>
         <w:pStyle w:val="2"/>
       </w:pPr>
+      <w:bookmarkStart w:id="13" w:name="_Toc530843109"/>
       <w:r>
         <w:rPr>
           <w:rFonts w:hint="eastAsia"/>
@@ -7782,11 +7636,13 @@
         </w:rPr>
         <w:t>网关</w:t>
       </w:r>
+      <w:bookmarkEnd w:id="13"/>
     </w:p>
     <w:p>
       <w:pPr>
         <w:pStyle w:val="3"/>
       </w:pPr>
+      <w:bookmarkStart w:id="14" w:name="_Toc530843110"/>
       <w:r>
         <w:rPr>
           <w:rFonts w:hint="eastAsia"/>
@@ -7802,6 +7658,7 @@
         </w:rPr>
         <w:t>网关的功能</w:t>
       </w:r>
+      <w:bookmarkEnd w:id="14"/>
     </w:p>
     <w:p>
       <w:pPr>
@@ -9163,6 +9020,7 @@
           <w:color w:val="FF0000"/>
         </w:rPr>
       </w:pPr>
+      <w:bookmarkStart w:id="15" w:name="_Toc530843111"/>
       <w:r>
         <w:rPr>
           <w:rFonts w:ascii="Segoe UI" w:hAnsi="Segoe UI" w:cs="Segoe UI" w:hint="eastAsia"/>
@@ -9184,6 +9042,7 @@
         </w:rPr>
         <w:t>居家养老系统概述</w:t>
       </w:r>
+      <w:bookmarkEnd w:id="15"/>
     </w:p>
     <w:p>
       <w:pPr>
@@ -9192,6 +9051,7 @@
           <w:color w:val="FF0000"/>
         </w:rPr>
       </w:pPr>
+      <w:bookmarkStart w:id="16" w:name="_Toc530843112"/>
       <w:r>
         <w:rPr>
           <w:rFonts w:hint="eastAsia"/>
@@ -9199,6 +9059,7 @@
         </w:rPr>
         <w:t>求助告警</w:t>
       </w:r>
+      <w:bookmarkEnd w:id="16"/>
     </w:p>
     <w:p>
       <w:pPr>
@@ -9410,6 +9271,7 @@
           <w:color w:val="FF0000"/>
         </w:rPr>
       </w:pPr>
+      <w:bookmarkStart w:id="17" w:name="_Toc530843113"/>
       <w:r>
         <w:rPr>
           <w:rFonts w:hint="eastAsia"/>
@@ -9417,6 +9279,7 @@
         </w:rPr>
         <w:t>告警撤销</w:t>
       </w:r>
+      <w:bookmarkEnd w:id="17"/>
     </w:p>
     <w:p>
       <w:pPr>
@@ -9535,6 +9398,7 @@
           <w:color w:val="FF0000"/>
         </w:rPr>
       </w:pPr>
+      <w:bookmarkStart w:id="18" w:name="_Toc530843114"/>
       <w:r>
         <w:rPr>
           <w:rFonts w:hint="eastAsia"/>
@@ -9577,6 +9441,7 @@
         </w:rPr>
         <w:t>改频</w:t>
       </w:r>
+      <w:bookmarkEnd w:id="18"/>
     </w:p>
     <w:p>
       <w:pPr>
@@ -10381,6 +10246,7 @@
           <w:color w:val="FF0000"/>
         </w:rPr>
       </w:pPr>
+      <w:bookmarkStart w:id="19" w:name="_Toc530843115"/>
       <w:r>
         <w:rPr>
           <w:rFonts w:hint="eastAsia"/>
@@ -10409,6 +10275,7 @@
         </w:rPr>
         <w:t>白名单</w:t>
       </w:r>
+      <w:bookmarkEnd w:id="19"/>
     </w:p>
     <w:p>
       <w:pPr>
@@ -11097,6 +10964,7 @@
           <w:color w:val="FF0000"/>
         </w:rPr>
       </w:pPr>
+      <w:bookmarkStart w:id="20" w:name="_Toc530843116"/>
       <w:r>
         <w:rPr>
           <w:rFonts w:hint="eastAsia"/>
@@ -11104,6 +10972,7 @@
         </w:rPr>
         <w:t>入网</w:t>
       </w:r>
+      <w:bookmarkEnd w:id="20"/>
     </w:p>
     <w:p>
       <w:pPr>
@@ -11331,6 +11200,7 @@
           <w:color w:val="FF0000"/>
         </w:rPr>
       </w:pPr>
+      <w:bookmarkStart w:id="21" w:name="_Toc530843117"/>
       <w:r>
         <w:rPr>
           <w:rFonts w:hint="eastAsia"/>
@@ -11339,6 +11209,7 @@
         <w:lastRenderedPageBreak/>
         <w:t>入网改频</w:t>
       </w:r>
+      <w:bookmarkEnd w:id="21"/>
     </w:p>
     <w:p>
       <w:pPr>
@@ -11673,6 +11544,7 @@
           <w:color w:val="FF0000"/>
         </w:rPr>
       </w:pPr>
+      <w:bookmarkStart w:id="22" w:name="_Toc530843118"/>
       <w:r>
         <w:rPr>
           <w:rFonts w:hint="eastAsia"/>
@@ -11680,6 +11552,7 @@
         </w:rPr>
         <w:t>配网</w:t>
       </w:r>
+      <w:bookmarkEnd w:id="22"/>
     </w:p>
     <w:p>
       <w:pPr>
@@ -17728,7 +17601,7 @@
 </file>
 
 <file path=customXml/itemProps1.xml><?xml version="1.0" encoding="utf-8"?>
-<ds:datastoreItem xmlns:ds="http://schemas.openxmlformats.org/officeDocument/2006/customXml" ds:itemID="{EA57814B-9BE4-4E5D-84AB-83380F780284}">
+<ds:datastoreItem xmlns:ds="http://schemas.openxmlformats.org/officeDocument/2006/customXml" ds:itemID="{56F45897-FBF3-44EC-91FF-763C909618B8}">
   <ds:schemaRefs>
     <ds:schemaRef ds:uri="http://schemas.openxmlformats.org/officeDocument/2006/bibliography"/>
   </ds:schemaRefs>

</xml_diff>